<commit_message>
Cleaning up code and finished project report
</commit_message>
<xml_diff>
--- a/Project_Report.docx
+++ b/Project_Report.docx
@@ -37,40 +37,351 @@
           <w:szCs w:val="24"/>
         </w:rPr>
         <w:tab/>
-        <w:t>For this project, we used the flags dataset taken from UC Irvine, to try and predict a country’s religion based on the attributes of its flag.</w:t>
-      </w:r>
-      <w:r>
-        <w:rPr>
-          <w:rFonts w:ascii="Times New Roman" w:hAnsi="Times New Roman" w:cs="Times New Roman"/>
-          <w:sz w:val="24"/>
-          <w:szCs w:val="24"/>
-        </w:rPr>
-        <w:t xml:space="preserve"> To achieve this, we used a KNN classifier </w:t>
-      </w:r>
-      <w:r>
-        <w:rPr>
-          <w:rFonts w:ascii="Times New Roman" w:hAnsi="Times New Roman" w:cs="Times New Roman"/>
-          <w:sz w:val="24"/>
-          <w:szCs w:val="24"/>
-        </w:rPr>
-        <w:t xml:space="preserve">to differentiate between Christian, Islamic and Other religions, and random forests to compare </w:t>
-      </w:r>
-      <w:r>
-        <w:rPr>
-          <w:rFonts w:ascii="Times New Roman" w:hAnsi="Times New Roman" w:cs="Times New Roman"/>
-          <w:sz w:val="24"/>
-          <w:szCs w:val="24"/>
-        </w:rPr>
-        <w:t>its</w:t>
-      </w:r>
-      <w:r>
-        <w:rPr>
-          <w:rFonts w:ascii="Times New Roman" w:hAnsi="Times New Roman" w:cs="Times New Roman"/>
-          <w:sz w:val="24"/>
-          <w:szCs w:val="24"/>
-        </w:rPr>
-        <w:t xml:space="preserve"> results.</w:t>
-      </w:r>
+      </w:r>
+      <w:r>
+        <w:rPr>
+          <w:rFonts w:ascii="Times New Roman" w:hAnsi="Times New Roman" w:cs="Times New Roman"/>
+          <w:sz w:val="24"/>
+          <w:szCs w:val="24"/>
+        </w:rPr>
+        <w:t>Countries are designed to represent a group of people and their beliefs. Most countries have a single major religion that most of their people follow. So can we figure out a country’s religion based on its geographical position and</w:t>
+      </w:r>
+      <w:r>
+        <w:rPr>
+          <w:rFonts w:ascii="Times New Roman" w:hAnsi="Times New Roman" w:cs="Times New Roman"/>
+          <w:sz w:val="24"/>
+          <w:szCs w:val="24"/>
+        </w:rPr>
+        <w:t>/or</w:t>
+      </w:r>
+      <w:r>
+        <w:rPr>
+          <w:rFonts w:ascii="Times New Roman" w:hAnsi="Times New Roman" w:cs="Times New Roman"/>
+          <w:sz w:val="24"/>
+          <w:szCs w:val="24"/>
+        </w:rPr>
+        <w:t xml:space="preserve"> flag? </w:t>
+      </w:r>
+      <w:r>
+        <w:rPr>
+          <w:rFonts w:ascii="Times New Roman" w:hAnsi="Times New Roman" w:cs="Times New Roman"/>
+          <w:sz w:val="24"/>
+          <w:szCs w:val="24"/>
+        </w:rPr>
+        <w:t xml:space="preserve">For this project, we used the flags dataset taken from UC Irvine, to try and predict a country’s religion based on the attributes of its </w:t>
+      </w:r>
+      <w:r>
+        <w:rPr>
+          <w:rFonts w:ascii="Times New Roman" w:hAnsi="Times New Roman" w:cs="Times New Roman"/>
+          <w:sz w:val="24"/>
+          <w:szCs w:val="24"/>
+        </w:rPr>
+        <w:t xml:space="preserve">geography and its </w:t>
+      </w:r>
+      <w:r>
+        <w:rPr>
+          <w:rFonts w:ascii="Times New Roman" w:hAnsi="Times New Roman" w:cs="Times New Roman"/>
+          <w:sz w:val="24"/>
+          <w:szCs w:val="24"/>
+        </w:rPr>
+        <w:t>flag.</w:t>
+      </w:r>
+      <w:r>
+        <w:rPr>
+          <w:rFonts w:ascii="Times New Roman" w:hAnsi="Times New Roman" w:cs="Times New Roman"/>
+          <w:sz w:val="24"/>
+          <w:szCs w:val="24"/>
+        </w:rPr>
+        <w:t xml:space="preserve"> </w:t>
+      </w:r>
+      <w:r>
+        <w:rPr>
+          <w:rFonts w:ascii="Times New Roman" w:hAnsi="Times New Roman" w:cs="Times New Roman"/>
+          <w:sz w:val="24"/>
+          <w:szCs w:val="24"/>
+        </w:rPr>
+        <w:t>This flag dataset included attributes like: continent</w:t>
+      </w:r>
+      <w:r>
+        <w:rPr>
+          <w:rFonts w:ascii="Times New Roman" w:hAnsi="Times New Roman" w:cs="Times New Roman"/>
+          <w:sz w:val="24"/>
+          <w:szCs w:val="24"/>
+        </w:rPr>
+        <w:t xml:space="preserve"> the country is located on</w:t>
+      </w:r>
+      <w:r>
+        <w:rPr>
+          <w:rFonts w:ascii="Times New Roman" w:hAnsi="Times New Roman" w:cs="Times New Roman"/>
+          <w:sz w:val="24"/>
+          <w:szCs w:val="24"/>
+        </w:rPr>
+        <w:t>, population</w:t>
+      </w:r>
+      <w:r>
+        <w:rPr>
+          <w:rFonts w:ascii="Times New Roman" w:hAnsi="Times New Roman" w:cs="Times New Roman"/>
+          <w:sz w:val="24"/>
+          <w:szCs w:val="24"/>
+        </w:rPr>
+        <w:t xml:space="preserve"> of the country</w:t>
+      </w:r>
+      <w:r>
+        <w:rPr>
+          <w:rFonts w:ascii="Times New Roman" w:hAnsi="Times New Roman" w:cs="Times New Roman"/>
+          <w:sz w:val="24"/>
+          <w:szCs w:val="24"/>
+        </w:rPr>
+        <w:t xml:space="preserve">, </w:t>
+      </w:r>
+      <w:r>
+        <w:rPr>
+          <w:rFonts w:ascii="Times New Roman" w:hAnsi="Times New Roman" w:cs="Times New Roman"/>
+          <w:sz w:val="24"/>
+          <w:szCs w:val="24"/>
+        </w:rPr>
+        <w:t xml:space="preserve">country’s </w:t>
+      </w:r>
+      <w:r>
+        <w:rPr>
+          <w:rFonts w:ascii="Times New Roman" w:hAnsi="Times New Roman" w:cs="Times New Roman"/>
+          <w:sz w:val="24"/>
+          <w:szCs w:val="24"/>
+        </w:rPr>
+        <w:t xml:space="preserve">language, </w:t>
+      </w:r>
+      <w:r>
+        <w:rPr>
+          <w:rFonts w:ascii="Times New Roman" w:hAnsi="Times New Roman" w:cs="Times New Roman"/>
+          <w:sz w:val="24"/>
+          <w:szCs w:val="24"/>
+        </w:rPr>
+        <w:t xml:space="preserve">total </w:t>
+      </w:r>
+      <w:r>
+        <w:rPr>
+          <w:rFonts w:ascii="Times New Roman" w:hAnsi="Times New Roman" w:cs="Times New Roman"/>
+          <w:sz w:val="24"/>
+          <w:szCs w:val="24"/>
+        </w:rPr>
+        <w:t xml:space="preserve">land area, </w:t>
+      </w:r>
+      <w:r>
+        <w:rPr>
+          <w:rFonts w:ascii="Times New Roman" w:hAnsi="Times New Roman" w:cs="Times New Roman"/>
+          <w:sz w:val="24"/>
+          <w:szCs w:val="24"/>
+        </w:rPr>
+        <w:t xml:space="preserve">flag </w:t>
+      </w:r>
+      <w:r>
+        <w:rPr>
+          <w:rFonts w:ascii="Times New Roman" w:hAnsi="Times New Roman" w:cs="Times New Roman"/>
+          <w:sz w:val="24"/>
+          <w:szCs w:val="24"/>
+        </w:rPr>
+        <w:t xml:space="preserve">colors, religion, and more. To see the full set of attributes, you can open the csv file or go to the website in the references. </w:t>
+      </w:r>
+      <w:r>
+        <w:rPr>
+          <w:rFonts w:ascii="Times New Roman" w:hAnsi="Times New Roman" w:cs="Times New Roman"/>
+          <w:sz w:val="24"/>
+          <w:szCs w:val="24"/>
+        </w:rPr>
+        <w:t xml:space="preserve">To achieve </w:t>
+      </w:r>
+      <w:r>
+        <w:rPr>
+          <w:rFonts w:ascii="Times New Roman" w:hAnsi="Times New Roman" w:cs="Times New Roman"/>
+          <w:sz w:val="24"/>
+          <w:szCs w:val="24"/>
+        </w:rPr>
+        <w:t>our goal of predicting the religion</w:t>
+      </w:r>
+      <w:r>
+        <w:rPr>
+          <w:rFonts w:ascii="Times New Roman" w:hAnsi="Times New Roman" w:cs="Times New Roman"/>
+          <w:sz w:val="24"/>
+          <w:szCs w:val="24"/>
+        </w:rPr>
+        <w:t xml:space="preserve">, we used a KNN classifier </w:t>
+      </w:r>
+      <w:r>
+        <w:rPr>
+          <w:rFonts w:ascii="Times New Roman" w:hAnsi="Times New Roman" w:cs="Times New Roman"/>
+          <w:sz w:val="24"/>
+          <w:szCs w:val="24"/>
+        </w:rPr>
+        <w:t>to differentiate between Christian, Islam and Other religions</w:t>
+      </w:r>
+      <w:r>
+        <w:rPr>
+          <w:rFonts w:ascii="Times New Roman" w:hAnsi="Times New Roman" w:cs="Times New Roman"/>
+          <w:sz w:val="24"/>
+          <w:szCs w:val="24"/>
+        </w:rPr>
+        <w:t>.</w:t>
+      </w:r>
+      <w:r>
+        <w:rPr>
+          <w:rFonts w:ascii="Times New Roman" w:hAnsi="Times New Roman" w:cs="Times New Roman"/>
+          <w:sz w:val="24"/>
+          <w:szCs w:val="24"/>
+        </w:rPr>
+        <w:t xml:space="preserve"> </w:t>
+      </w:r>
+      <w:r>
+        <w:rPr>
+          <w:rFonts w:ascii="Times New Roman" w:hAnsi="Times New Roman" w:cs="Times New Roman"/>
+          <w:sz w:val="24"/>
+          <w:szCs w:val="24"/>
+        </w:rPr>
+        <w:t>We then used</w:t>
+      </w:r>
+      <w:r>
+        <w:rPr>
+          <w:rFonts w:ascii="Times New Roman" w:hAnsi="Times New Roman" w:cs="Times New Roman"/>
+          <w:sz w:val="24"/>
+          <w:szCs w:val="24"/>
+        </w:rPr>
+        <w:t xml:space="preserve"> random forest</w:t>
+      </w:r>
+      <w:r>
+        <w:rPr>
+          <w:rFonts w:ascii="Times New Roman" w:hAnsi="Times New Roman" w:cs="Times New Roman"/>
+          <w:sz w:val="24"/>
+          <w:szCs w:val="24"/>
+        </w:rPr>
+        <w:t xml:space="preserve"> </w:t>
+      </w:r>
+      <w:r>
+        <w:rPr>
+          <w:rFonts w:ascii="Times New Roman" w:hAnsi="Times New Roman" w:cs="Times New Roman"/>
+          <w:sz w:val="24"/>
+          <w:szCs w:val="24"/>
+        </w:rPr>
+        <w:t xml:space="preserve">decision trees </w:t>
+      </w:r>
+      <w:r>
+        <w:rPr>
+          <w:rFonts w:ascii="Times New Roman" w:hAnsi="Times New Roman" w:cs="Times New Roman"/>
+          <w:sz w:val="24"/>
+          <w:szCs w:val="24"/>
+        </w:rPr>
+        <w:t>to compare</w:t>
+      </w:r>
+      <w:r>
+        <w:rPr>
+          <w:rFonts w:ascii="Times New Roman" w:hAnsi="Times New Roman" w:cs="Times New Roman"/>
+          <w:sz w:val="24"/>
+          <w:szCs w:val="24"/>
+        </w:rPr>
+        <w:t xml:space="preserve"> </w:t>
+      </w:r>
+      <w:r>
+        <w:rPr>
+          <w:rFonts w:ascii="Times New Roman" w:hAnsi="Times New Roman" w:cs="Times New Roman"/>
+          <w:sz w:val="24"/>
+          <w:szCs w:val="24"/>
+        </w:rPr>
+        <w:t>results</w:t>
+      </w:r>
+      <w:r>
+        <w:rPr>
+          <w:rFonts w:ascii="Times New Roman" w:hAnsi="Times New Roman" w:cs="Times New Roman"/>
+          <w:sz w:val="24"/>
+          <w:szCs w:val="24"/>
+        </w:rPr>
+        <w:t xml:space="preserve"> to our KNN classifier</w:t>
+      </w:r>
+      <w:r>
+        <w:rPr>
+          <w:rFonts w:ascii="Times New Roman" w:hAnsi="Times New Roman" w:cs="Times New Roman"/>
+          <w:sz w:val="24"/>
+          <w:szCs w:val="24"/>
+        </w:rPr>
+        <w:t>.</w:t>
+      </w:r>
+    </w:p>
+    <w:p>
+      <w:pPr>
+        <w:spacing w:line="480" w:lineRule="auto"/>
+        <w:rPr>
+          <w:rFonts w:ascii="Times New Roman" w:hAnsi="Times New Roman" w:cs="Times New Roman"/>
+          <w:sz w:val="24"/>
+          <w:szCs w:val="24"/>
+        </w:rPr>
+      </w:pPr>
+    </w:p>
+    <w:p>
+      <w:pPr>
+        <w:spacing w:line="480" w:lineRule="auto"/>
+        <w:rPr>
+          <w:rFonts w:ascii="Times New Roman" w:hAnsi="Times New Roman" w:cs="Times New Roman"/>
+          <w:sz w:val="24"/>
+          <w:szCs w:val="24"/>
+        </w:rPr>
+      </w:pPr>
+    </w:p>
+    <w:p>
+      <w:pPr>
+        <w:spacing w:line="480" w:lineRule="auto"/>
+        <w:rPr>
+          <w:rFonts w:ascii="Times New Roman" w:hAnsi="Times New Roman" w:cs="Times New Roman"/>
+          <w:sz w:val="24"/>
+          <w:szCs w:val="24"/>
+        </w:rPr>
+      </w:pPr>
+    </w:p>
+    <w:p>
+      <w:pPr>
+        <w:spacing w:line="480" w:lineRule="auto"/>
+        <w:rPr>
+          <w:rFonts w:ascii="Times New Roman" w:hAnsi="Times New Roman" w:cs="Times New Roman"/>
+          <w:sz w:val="24"/>
+          <w:szCs w:val="24"/>
+        </w:rPr>
+      </w:pPr>
+    </w:p>
+    <w:p>
+      <w:pPr>
+        <w:spacing w:line="480" w:lineRule="auto"/>
+        <w:rPr>
+          <w:rFonts w:ascii="Times New Roman" w:hAnsi="Times New Roman" w:cs="Times New Roman"/>
+          <w:sz w:val="24"/>
+          <w:szCs w:val="24"/>
+        </w:rPr>
+      </w:pPr>
+    </w:p>
+    <w:p>
+      <w:pPr>
+        <w:spacing w:line="480" w:lineRule="auto"/>
+        <w:rPr>
+          <w:rFonts w:ascii="Times New Roman" w:hAnsi="Times New Roman" w:cs="Times New Roman"/>
+          <w:sz w:val="24"/>
+          <w:szCs w:val="24"/>
+        </w:rPr>
+      </w:pPr>
+    </w:p>
+    <w:p>
+      <w:pPr>
+        <w:spacing w:line="480" w:lineRule="auto"/>
+        <w:rPr>
+          <w:rFonts w:ascii="Times New Roman" w:hAnsi="Times New Roman" w:cs="Times New Roman"/>
+          <w:sz w:val="24"/>
+          <w:szCs w:val="24"/>
+        </w:rPr>
+      </w:pPr>
+    </w:p>
+    <w:p>
+      <w:pPr>
+        <w:spacing w:line="480" w:lineRule="auto"/>
+        <w:rPr>
+          <w:rFonts w:ascii="Times New Roman" w:hAnsi="Times New Roman" w:cs="Times New Roman"/>
+          <w:sz w:val="24"/>
+          <w:szCs w:val="24"/>
+        </w:rPr>
+      </w:pPr>
     </w:p>
     <w:p>
       <w:pPr>
@@ -88,8 +399,316 @@
           <w:sz w:val="44"/>
           <w:szCs w:val="44"/>
         </w:rPr>
+        <w:lastRenderedPageBreak/>
         <w:t>Description</w:t>
       </w:r>
+    </w:p>
+    <w:p>
+      <w:pPr>
+        <w:spacing w:line="480" w:lineRule="auto"/>
+        <w:rPr>
+          <w:rFonts w:ascii="Times New Roman" w:hAnsi="Times New Roman" w:cs="Times New Roman"/>
+          <w:sz w:val="24"/>
+          <w:szCs w:val="24"/>
+        </w:rPr>
+      </w:pPr>
+      <w:r>
+        <w:rPr>
+          <w:rFonts w:ascii="Times New Roman" w:hAnsi="Times New Roman" w:cs="Times New Roman"/>
+          <w:sz w:val="24"/>
+          <w:szCs w:val="24"/>
+        </w:rPr>
+        <w:tab/>
+        <w:t xml:space="preserve">For the KNN classifier, we </w:t>
+      </w:r>
+      <w:r>
+        <w:rPr>
+          <w:rFonts w:ascii="Times New Roman" w:hAnsi="Times New Roman" w:cs="Times New Roman"/>
+          <w:sz w:val="24"/>
+          <w:szCs w:val="24"/>
+        </w:rPr>
+        <w:t>had</w:t>
+      </w:r>
+      <w:r>
+        <w:rPr>
+          <w:rFonts w:ascii="Times New Roman" w:hAnsi="Times New Roman" w:cs="Times New Roman"/>
+          <w:sz w:val="24"/>
+          <w:szCs w:val="24"/>
+        </w:rPr>
+        <w:t xml:space="preserve"> to determine which attributes we would choose for our model. We got the best results using landmass and language (this and other results are explained in depth in the results section). We</w:t>
+      </w:r>
+      <w:r>
+        <w:rPr>
+          <w:rFonts w:ascii="Times New Roman" w:hAnsi="Times New Roman" w:cs="Times New Roman"/>
+          <w:sz w:val="24"/>
+          <w:szCs w:val="24"/>
+        </w:rPr>
+        <w:t xml:space="preserve"> first read the data from the csv file and</w:t>
+      </w:r>
+      <w:r>
+        <w:rPr>
+          <w:rFonts w:ascii="Times New Roman" w:hAnsi="Times New Roman" w:cs="Times New Roman"/>
+          <w:sz w:val="24"/>
+          <w:szCs w:val="24"/>
+        </w:rPr>
+        <w:t xml:space="preserve"> then </w:t>
+      </w:r>
+      <w:r>
+        <w:rPr>
+          <w:rFonts w:ascii="Times New Roman" w:hAnsi="Times New Roman" w:cs="Times New Roman"/>
+          <w:sz w:val="24"/>
+          <w:szCs w:val="24"/>
+        </w:rPr>
+        <w:t>split the data into a test set</w:t>
+      </w:r>
+      <w:r>
+        <w:rPr>
+          <w:rFonts w:ascii="Times New Roman" w:hAnsi="Times New Roman" w:cs="Times New Roman"/>
+          <w:sz w:val="24"/>
+          <w:szCs w:val="24"/>
+        </w:rPr>
+        <w:t xml:space="preserve"> and train set</w:t>
+      </w:r>
+      <w:r>
+        <w:rPr>
+          <w:rFonts w:ascii="Times New Roman" w:hAnsi="Times New Roman" w:cs="Times New Roman"/>
+          <w:sz w:val="24"/>
+          <w:szCs w:val="24"/>
+        </w:rPr>
+        <w:t xml:space="preserve"> and </w:t>
+      </w:r>
+      <w:r>
+        <w:rPr>
+          <w:rFonts w:ascii="Times New Roman" w:hAnsi="Times New Roman" w:cs="Times New Roman"/>
+          <w:sz w:val="24"/>
+          <w:szCs w:val="24"/>
+        </w:rPr>
+        <w:t>normalized the data if it was too large, like for population and land area.</w:t>
+      </w:r>
+      <w:r>
+        <w:rPr>
+          <w:rFonts w:ascii="Times New Roman" w:hAnsi="Times New Roman" w:cs="Times New Roman"/>
+          <w:sz w:val="24"/>
+          <w:szCs w:val="24"/>
+        </w:rPr>
+        <w:t xml:space="preserve"> We chose 30% test set size and 70% train set size since that got us the best results for the prediction. We created ranges for the plots based on the dat</w:t>
+      </w:r>
+      <w:r>
+        <w:rPr>
+          <w:rFonts w:ascii="Times New Roman" w:hAnsi="Times New Roman" w:cs="Times New Roman"/>
+          <w:sz w:val="24"/>
+          <w:szCs w:val="24"/>
+        </w:rPr>
+        <w:t xml:space="preserve">a and then created the KNN classifier with k=5. We then </w:t>
+      </w:r>
+      <w:r>
+        <w:rPr>
+          <w:rFonts w:ascii="Times New Roman" w:hAnsi="Times New Roman" w:cs="Times New Roman"/>
+          <w:sz w:val="24"/>
+          <w:szCs w:val="24"/>
+        </w:rPr>
+        <w:t xml:space="preserve">calculated the accuracy and printed out the test predictions and actual values for religion to see which </w:t>
+      </w:r>
+      <w:r>
+        <w:rPr>
+          <w:rFonts w:ascii="Times New Roman" w:hAnsi="Times New Roman" w:cs="Times New Roman"/>
+          <w:sz w:val="24"/>
+          <w:szCs w:val="24"/>
+        </w:rPr>
+        <w:t xml:space="preserve">test set </w:t>
+      </w:r>
+      <w:r>
+        <w:rPr>
+          <w:rFonts w:ascii="Times New Roman" w:hAnsi="Times New Roman" w:cs="Times New Roman"/>
+          <w:sz w:val="24"/>
+          <w:szCs w:val="24"/>
+        </w:rPr>
+        <w:t>countries were predicted right and which one were predicted wrong.</w:t>
+      </w:r>
+      <w:r>
+        <w:rPr>
+          <w:rFonts w:ascii="Times New Roman" w:hAnsi="Times New Roman" w:cs="Times New Roman"/>
+          <w:sz w:val="24"/>
+          <w:szCs w:val="24"/>
+        </w:rPr>
+        <w:t xml:space="preserve"> We </w:t>
+      </w:r>
+      <w:r>
+        <w:rPr>
+          <w:rFonts w:ascii="Times New Roman" w:hAnsi="Times New Roman" w:cs="Times New Roman"/>
+          <w:sz w:val="24"/>
+          <w:szCs w:val="24"/>
+        </w:rPr>
+        <w:t>also</w:t>
+      </w:r>
+      <w:r>
+        <w:rPr>
+          <w:rFonts w:ascii="Times New Roman" w:hAnsi="Times New Roman" w:cs="Times New Roman"/>
+          <w:sz w:val="24"/>
+          <w:szCs w:val="24"/>
+        </w:rPr>
+        <w:t xml:space="preserve"> decided to plot the error rate based on the value of k for our classifier</w:t>
+      </w:r>
+      <w:r>
+        <w:rPr>
+          <w:rFonts w:ascii="Times New Roman" w:hAnsi="Times New Roman" w:cs="Times New Roman"/>
+          <w:sz w:val="24"/>
+          <w:szCs w:val="24"/>
+        </w:rPr>
+        <w:t xml:space="preserve"> from 1 to 25</w:t>
+      </w:r>
+      <w:r>
+        <w:rPr>
+          <w:rFonts w:ascii="Times New Roman" w:hAnsi="Times New Roman" w:cs="Times New Roman"/>
+          <w:sz w:val="24"/>
+          <w:szCs w:val="24"/>
+        </w:rPr>
+        <w:t>.</w:t>
+      </w:r>
+      <w:r>
+        <w:rPr>
+          <w:rFonts w:ascii="Times New Roman" w:hAnsi="Times New Roman" w:cs="Times New Roman"/>
+          <w:sz w:val="24"/>
+          <w:szCs w:val="24"/>
+        </w:rPr>
+        <w:t xml:space="preserve"> Finally, we did a 5-fold cross validation to assess our prediction model.</w:t>
+      </w:r>
+    </w:p>
+    <w:p>
+      <w:pPr>
+        <w:spacing w:line="480" w:lineRule="auto"/>
+        <w:rPr>
+          <w:rFonts w:ascii="Times New Roman" w:hAnsi="Times New Roman" w:cs="Times New Roman"/>
+          <w:sz w:val="24"/>
+          <w:szCs w:val="24"/>
+        </w:rPr>
+      </w:pPr>
+      <w:r>
+        <w:rPr>
+          <w:rFonts w:ascii="Times New Roman" w:hAnsi="Times New Roman" w:cs="Times New Roman"/>
+          <w:sz w:val="24"/>
+          <w:szCs w:val="24"/>
+        </w:rPr>
+        <w:tab/>
+      </w:r>
+      <w:r>
+        <w:rPr>
+          <w:rFonts w:ascii="Times New Roman" w:hAnsi="Times New Roman" w:cs="Times New Roman"/>
+          <w:sz w:val="24"/>
+          <w:szCs w:val="24"/>
+        </w:rPr>
+        <w:t>As stated in the intro, we decided to implement random forest</w:t>
+      </w:r>
+      <w:r>
+        <w:rPr>
+          <w:rFonts w:ascii="Times New Roman" w:hAnsi="Times New Roman" w:cs="Times New Roman"/>
+          <w:sz w:val="24"/>
+          <w:szCs w:val="24"/>
+        </w:rPr>
+        <w:t xml:space="preserve"> decision trees</w:t>
+      </w:r>
+      <w:r>
+        <w:rPr>
+          <w:rFonts w:ascii="Times New Roman" w:hAnsi="Times New Roman" w:cs="Times New Roman"/>
+          <w:sz w:val="24"/>
+          <w:szCs w:val="24"/>
+        </w:rPr>
+        <w:t xml:space="preserve"> to compare our results from the KNN classifier. For the random forest decision trees algorithm, we decided to create 100 decision trees using the landmass and languages features from the KNN classifier along with the crescent, crosses</w:t>
+      </w:r>
+      <w:r>
+        <w:rPr>
+          <w:rFonts w:ascii="Times New Roman" w:hAnsi="Times New Roman" w:cs="Times New Roman"/>
+          <w:sz w:val="24"/>
+          <w:szCs w:val="24"/>
+        </w:rPr>
+        <w:t>,</w:t>
+      </w:r>
+      <w:r>
+        <w:rPr>
+          <w:rFonts w:ascii="Times New Roman" w:hAnsi="Times New Roman" w:cs="Times New Roman"/>
+          <w:sz w:val="24"/>
+          <w:szCs w:val="24"/>
+        </w:rPr>
+        <w:t xml:space="preserve"> and sun stars features. These additional features were chosen by looking at common religious symbols for each religion across many different countries. </w:t>
+      </w:r>
+      <w:r>
+        <w:rPr>
+          <w:rFonts w:ascii="Times New Roman" w:hAnsi="Times New Roman" w:cs="Times New Roman"/>
+          <w:sz w:val="24"/>
+          <w:szCs w:val="24"/>
+        </w:rPr>
+        <w:t xml:space="preserve">Again, we chose a 30% test set size and 70% train set size since that gave us the best results. </w:t>
+      </w:r>
+      <w:r>
+        <w:rPr>
+          <w:rFonts w:ascii="Times New Roman" w:hAnsi="Times New Roman" w:cs="Times New Roman"/>
+          <w:sz w:val="24"/>
+          <w:szCs w:val="24"/>
+        </w:rPr>
+        <w:t>We printed the accuracy and saved the first tree of the forest as a</w:t>
+      </w:r>
+      <w:r>
+        <w:rPr>
+          <w:rFonts w:ascii="Times New Roman" w:hAnsi="Times New Roman" w:cs="Times New Roman"/>
+          <w:sz w:val="24"/>
+          <w:szCs w:val="24"/>
+        </w:rPr>
+        <w:t xml:space="preserve">n </w:t>
+      </w:r>
+      <w:r>
+        <w:rPr>
+          <w:rFonts w:ascii="Times New Roman" w:hAnsi="Times New Roman" w:cs="Times New Roman"/>
+          <w:sz w:val="24"/>
+          <w:szCs w:val="24"/>
+        </w:rPr>
+        <w:t xml:space="preserve">image file. We did this because the actual plot was too big to show, however if you do want to see the plot then just add </w:t>
+      </w:r>
+      <w:proofErr w:type="spellStart"/>
+      <w:r>
+        <w:rPr>
+          <w:rFonts w:ascii="Times New Roman" w:hAnsi="Times New Roman" w:cs="Times New Roman"/>
+          <w:sz w:val="24"/>
+          <w:szCs w:val="24"/>
+        </w:rPr>
+        <w:t>plt.show</w:t>
+      </w:r>
+      <w:proofErr w:type="spellEnd"/>
+      <w:r>
+        <w:rPr>
+          <w:rFonts w:ascii="Times New Roman" w:hAnsi="Times New Roman" w:cs="Times New Roman"/>
+          <w:sz w:val="24"/>
+          <w:szCs w:val="24"/>
+        </w:rPr>
+        <w:t xml:space="preserve">() at the end of the decision tree python code. You can also view other trees in the forests by changing the index in the </w:t>
+      </w:r>
+      <w:proofErr w:type="spellStart"/>
+      <w:r>
+        <w:rPr>
+          <w:rFonts w:ascii="Times New Roman" w:hAnsi="Times New Roman" w:cs="Times New Roman"/>
+          <w:sz w:val="24"/>
+          <w:szCs w:val="24"/>
+        </w:rPr>
+        <w:t>tree.plot_tree</w:t>
+      </w:r>
+      <w:proofErr w:type="spellEnd"/>
+      <w:r>
+        <w:rPr>
+          <w:rFonts w:ascii="Times New Roman" w:hAnsi="Times New Roman" w:cs="Times New Roman"/>
+          <w:sz w:val="24"/>
+          <w:szCs w:val="24"/>
+        </w:rPr>
+        <w:t xml:space="preserve"> function.</w:t>
+      </w:r>
+    </w:p>
+    <w:p>
+      <w:pPr>
+        <w:spacing w:line="480" w:lineRule="auto"/>
+        <w:rPr>
+          <w:rFonts w:ascii="Times New Roman" w:hAnsi="Times New Roman" w:cs="Times New Roman"/>
+          <w:sz w:val="24"/>
+          <w:szCs w:val="24"/>
+        </w:rPr>
+      </w:pPr>
     </w:p>
     <w:p>
       <w:pPr>
@@ -107,6 +726,7 @@
           <w:sz w:val="44"/>
           <w:szCs w:val="44"/>
         </w:rPr>
+        <w:lastRenderedPageBreak/>
         <w:t>Algorithm and Implementation</w:t>
       </w:r>
     </w:p>
@@ -126,49 +746,31 @@
           <w:szCs w:val="24"/>
         </w:rPr>
         <w:tab/>
-      </w:r>
-      <w:r>
-        <w:rPr>
-          <w:rFonts w:ascii="Times New Roman" w:hAnsi="Times New Roman" w:cs="Times New Roman"/>
-          <w:sz w:val="24"/>
-          <w:szCs w:val="24"/>
-          <w:highlight w:val="yellow"/>
-        </w:rPr>
-        <w:t xml:space="preserve">KNN </w:t>
-      </w:r>
-      <w:r>
-        <w:rPr>
-          <w:rFonts w:ascii="Times New Roman" w:hAnsi="Times New Roman" w:cs="Times New Roman"/>
-          <w:sz w:val="24"/>
-          <w:szCs w:val="24"/>
-          <w:highlight w:val="yellow"/>
-        </w:rPr>
-        <w:t>STUFF FIRST</w:t>
-      </w:r>
-      <w:r>
-        <w:rPr>
-          <w:rFonts w:ascii="Times New Roman" w:hAnsi="Times New Roman" w:cs="Times New Roman"/>
-          <w:sz w:val="24"/>
-          <w:szCs w:val="24"/>
-        </w:rPr>
-        <w:t xml:space="preserve">. </w:t>
-      </w:r>
-      <w:r>
-        <w:rPr>
-          <w:rFonts w:ascii="Times New Roman" w:hAnsi="Times New Roman" w:cs="Times New Roman"/>
-          <w:sz w:val="24"/>
-          <w:szCs w:val="24"/>
-        </w:rPr>
-        <w:t xml:space="preserve">We decided to implement random forests to compare our </w:t>
-      </w:r>
-      <w:r>
-        <w:rPr>
-          <w:rFonts w:ascii="Times New Roman" w:hAnsi="Times New Roman" w:cs="Times New Roman"/>
-          <w:sz w:val="24"/>
-          <w:szCs w:val="24"/>
-        </w:rPr>
-        <w:t xml:space="preserve">results from the KNN classifier with. The </w:t>
-      </w:r>
+        <w:t xml:space="preserve">We used a lot of python libraries for </w:t>
+      </w:r>
+      <w:r>
+        <w:rPr>
+          <w:rFonts w:ascii="Times New Roman" w:hAnsi="Times New Roman" w:cs="Times New Roman"/>
+          <w:sz w:val="24"/>
+          <w:szCs w:val="24"/>
+        </w:rPr>
+        <w:t>both parts:</w:t>
+      </w:r>
+    </w:p>
+    <w:p>
+      <w:pPr>
+        <w:pStyle w:val="ListParagraph"/>
+        <w:numPr>
+          <w:ilvl w:val="0"/>
+          <w:numId w:val="1"/>
+        </w:numPr>
+        <w:spacing w:line="480" w:lineRule="auto"/>
+        <w:rPr>
+          <w:rFonts w:ascii="Times New Roman" w:hAnsi="Times New Roman" w:cs="Times New Roman"/>
+          <w:sz w:val="24"/>
+          <w:szCs w:val="24"/>
+        </w:rPr>
+      </w:pPr>
       <w:proofErr w:type="spellStart"/>
       <w:r>
         <w:rPr>
@@ -176,15 +778,7 @@
           <w:sz w:val="24"/>
           <w:szCs w:val="24"/>
         </w:rPr>
-        <w:t>sklear</w:t>
-      </w:r>
-      <w:r>
-        <w:rPr>
-          <w:rFonts w:ascii="Times New Roman" w:hAnsi="Times New Roman" w:cs="Times New Roman"/>
-          <w:sz w:val="24"/>
-          <w:szCs w:val="24"/>
-        </w:rPr>
-        <w:t>n</w:t>
+        <w:t>Numpy</w:t>
       </w:r>
       <w:proofErr w:type="spellEnd"/>
       <w:r>
@@ -193,8 +787,54 @@
           <w:sz w:val="24"/>
           <w:szCs w:val="24"/>
         </w:rPr>
-        <w:t xml:space="preserve">, matplotlib, </w:t>
-      </w:r>
+        <w:t xml:space="preserve"> for array</w:t>
+      </w:r>
+      <w:r>
+        <w:rPr>
+          <w:rFonts w:ascii="Times New Roman" w:hAnsi="Times New Roman" w:cs="Times New Roman"/>
+          <w:sz w:val="24"/>
+          <w:szCs w:val="24"/>
+        </w:rPr>
+        <w:t>s</w:t>
+      </w:r>
+    </w:p>
+    <w:p>
+      <w:pPr>
+        <w:pStyle w:val="ListParagraph"/>
+        <w:numPr>
+          <w:ilvl w:val="0"/>
+          <w:numId w:val="1"/>
+        </w:numPr>
+        <w:spacing w:line="480" w:lineRule="auto"/>
+        <w:rPr>
+          <w:rFonts w:ascii="Times New Roman" w:hAnsi="Times New Roman" w:cs="Times New Roman"/>
+          <w:sz w:val="24"/>
+          <w:szCs w:val="24"/>
+        </w:rPr>
+      </w:pPr>
+      <w:r>
+        <w:rPr>
+          <w:rFonts w:ascii="Times New Roman" w:hAnsi="Times New Roman" w:cs="Times New Roman"/>
+          <w:sz w:val="24"/>
+          <w:szCs w:val="24"/>
+        </w:rPr>
+        <w:t>Pandas for reading the csv</w:t>
+      </w:r>
+    </w:p>
+    <w:p>
+      <w:pPr>
+        <w:pStyle w:val="ListParagraph"/>
+        <w:numPr>
+          <w:ilvl w:val="0"/>
+          <w:numId w:val="1"/>
+        </w:numPr>
+        <w:spacing w:line="480" w:lineRule="auto"/>
+        <w:rPr>
+          <w:rFonts w:ascii="Times New Roman" w:hAnsi="Times New Roman" w:cs="Times New Roman"/>
+          <w:sz w:val="24"/>
+          <w:szCs w:val="24"/>
+        </w:rPr>
+      </w:pPr>
       <w:proofErr w:type="spellStart"/>
       <w:r>
         <w:rPr>
@@ -202,7 +842,7 @@
           <w:sz w:val="24"/>
           <w:szCs w:val="24"/>
         </w:rPr>
-        <w:t>numpy</w:t>
+        <w:t>Matplotlob</w:t>
       </w:r>
       <w:proofErr w:type="spellEnd"/>
       <w:r>
@@ -211,155 +851,90 @@
           <w:sz w:val="24"/>
           <w:szCs w:val="24"/>
         </w:rPr>
-        <w:t xml:space="preserve"> and </w:t>
-      </w:r>
-      <w:proofErr w:type="gramStart"/>
-      <w:r>
-        <w:rPr>
-          <w:rFonts w:ascii="Times New Roman" w:hAnsi="Times New Roman" w:cs="Times New Roman"/>
-          <w:sz w:val="24"/>
-          <w:szCs w:val="24"/>
-        </w:rPr>
-        <w:t>pandas</w:t>
-      </w:r>
-      <w:proofErr w:type="gramEnd"/>
-      <w:r>
-        <w:rPr>
-          <w:rFonts w:ascii="Times New Roman" w:hAnsi="Times New Roman" w:cs="Times New Roman"/>
-          <w:sz w:val="24"/>
-          <w:szCs w:val="24"/>
-        </w:rPr>
-        <w:t xml:space="preserve"> libraries were used for this part of the project. </w:t>
-      </w:r>
-      <w:r>
-        <w:rPr>
-          <w:rFonts w:ascii="Times New Roman" w:hAnsi="Times New Roman" w:cs="Times New Roman"/>
-          <w:sz w:val="24"/>
-          <w:szCs w:val="24"/>
-        </w:rPr>
-        <w:t xml:space="preserve">For the random forest algorithm, </w:t>
-      </w:r>
-      <w:r>
-        <w:rPr>
-          <w:rFonts w:ascii="Times New Roman" w:hAnsi="Times New Roman" w:cs="Times New Roman"/>
-          <w:sz w:val="24"/>
-          <w:szCs w:val="24"/>
-        </w:rPr>
-        <w:t xml:space="preserve">we decided </w:t>
-      </w:r>
-      <w:r>
-        <w:rPr>
-          <w:rFonts w:ascii="Times New Roman" w:hAnsi="Times New Roman" w:cs="Times New Roman"/>
-          <w:sz w:val="24"/>
-          <w:szCs w:val="24"/>
-        </w:rPr>
-        <w:t>to create</w:t>
-      </w:r>
-      <w:r>
-        <w:rPr>
-          <w:rFonts w:ascii="Times New Roman" w:hAnsi="Times New Roman" w:cs="Times New Roman"/>
-          <w:sz w:val="24"/>
-          <w:szCs w:val="24"/>
-        </w:rPr>
-        <w:t xml:space="preserve"> 100 </w:t>
-      </w:r>
-      <w:r>
-        <w:rPr>
-          <w:rFonts w:ascii="Times New Roman" w:hAnsi="Times New Roman" w:cs="Times New Roman"/>
-          <w:sz w:val="24"/>
-          <w:szCs w:val="24"/>
-        </w:rPr>
-        <w:t>decision trees using</w:t>
-      </w:r>
-      <w:r>
-        <w:rPr>
-          <w:rFonts w:ascii="Times New Roman" w:hAnsi="Times New Roman" w:cs="Times New Roman"/>
-          <w:sz w:val="24"/>
-          <w:szCs w:val="24"/>
-        </w:rPr>
-        <w:t xml:space="preserve"> the</w:t>
-      </w:r>
-      <w:r>
-        <w:rPr>
-          <w:rFonts w:ascii="Times New Roman" w:hAnsi="Times New Roman" w:cs="Times New Roman"/>
-          <w:sz w:val="24"/>
-          <w:szCs w:val="24"/>
-        </w:rPr>
-        <w:t xml:space="preserve"> landmass and </w:t>
-      </w:r>
-      <w:r>
-        <w:rPr>
-          <w:rFonts w:ascii="Times New Roman" w:hAnsi="Times New Roman" w:cs="Times New Roman"/>
-          <w:sz w:val="24"/>
-          <w:szCs w:val="24"/>
-        </w:rPr>
-        <w:t>languages features</w:t>
-      </w:r>
-      <w:r>
-        <w:rPr>
-          <w:rFonts w:ascii="Times New Roman" w:hAnsi="Times New Roman" w:cs="Times New Roman"/>
-          <w:sz w:val="24"/>
-          <w:szCs w:val="24"/>
-        </w:rPr>
-        <w:t xml:space="preserve"> from the KNN cla</w:t>
-      </w:r>
-      <w:r>
-        <w:rPr>
-          <w:rFonts w:ascii="Times New Roman" w:hAnsi="Times New Roman" w:cs="Times New Roman"/>
-          <w:sz w:val="24"/>
-          <w:szCs w:val="24"/>
-        </w:rPr>
-        <w:t xml:space="preserve">ssifier along with </w:t>
-      </w:r>
-      <w:r>
-        <w:rPr>
-          <w:rFonts w:ascii="Times New Roman" w:hAnsi="Times New Roman" w:cs="Times New Roman"/>
-          <w:sz w:val="24"/>
-          <w:szCs w:val="24"/>
-        </w:rPr>
-        <w:t xml:space="preserve">the crescent, crosses and sun stars features. </w:t>
-      </w:r>
-      <w:r>
-        <w:rPr>
-          <w:rFonts w:ascii="Times New Roman" w:hAnsi="Times New Roman" w:cs="Times New Roman"/>
-          <w:sz w:val="24"/>
-          <w:szCs w:val="24"/>
-        </w:rPr>
-        <w:t xml:space="preserve">These additional features were chosen by looking at </w:t>
-      </w:r>
-      <w:r>
-        <w:rPr>
-          <w:rFonts w:ascii="Times New Roman" w:hAnsi="Times New Roman" w:cs="Times New Roman"/>
-          <w:sz w:val="24"/>
-          <w:szCs w:val="24"/>
-        </w:rPr>
-        <w:t>common</w:t>
-      </w:r>
-      <w:r>
-        <w:rPr>
-          <w:rFonts w:ascii="Times New Roman" w:hAnsi="Times New Roman" w:cs="Times New Roman"/>
-          <w:sz w:val="24"/>
-          <w:szCs w:val="24"/>
-        </w:rPr>
-        <w:t xml:space="preserve"> religious symbols </w:t>
-      </w:r>
-      <w:r>
-        <w:rPr>
-          <w:rFonts w:ascii="Times New Roman" w:hAnsi="Times New Roman" w:cs="Times New Roman"/>
-          <w:sz w:val="24"/>
-          <w:szCs w:val="24"/>
-        </w:rPr>
-        <w:t xml:space="preserve">for each religion across many different countries. </w:t>
-      </w:r>
-      <w:r>
-        <w:rPr>
+        <w:t xml:space="preserve"> for plotting</w:t>
+      </w:r>
+    </w:p>
+    <w:p>
+      <w:pPr>
+        <w:pStyle w:val="ListParagraph"/>
+        <w:numPr>
+          <w:ilvl w:val="0"/>
+          <w:numId w:val="1"/>
+        </w:numPr>
+        <w:spacing w:line="480" w:lineRule="auto"/>
+        <w:rPr>
+          <w:rFonts w:ascii="Times New Roman" w:hAnsi="Times New Roman" w:cs="Times New Roman"/>
+          <w:sz w:val="24"/>
+          <w:szCs w:val="24"/>
+        </w:rPr>
+      </w:pPr>
+      <w:proofErr w:type="spellStart"/>
+      <w:r>
+        <w:rPr>
+          <w:rFonts w:ascii="Times New Roman" w:hAnsi="Times New Roman" w:cs="Times New Roman"/>
+          <w:sz w:val="24"/>
+          <w:szCs w:val="24"/>
+        </w:rPr>
+        <w:t>Sklean</w:t>
+      </w:r>
+      <w:proofErr w:type="spellEnd"/>
+      <w:r>
+        <w:rPr>
+          <w:rFonts w:ascii="Times New Roman" w:hAnsi="Times New Roman" w:cs="Times New Roman"/>
+          <w:sz w:val="24"/>
+          <w:szCs w:val="24"/>
+        </w:rPr>
+        <w:t xml:space="preserve"> for model stuff</w:t>
+      </w:r>
+    </w:p>
+    <w:p>
+      <w:pPr>
+        <w:spacing w:line="480" w:lineRule="auto"/>
+        <w:rPr>
+          <w:rFonts w:ascii="Times New Roman" w:hAnsi="Times New Roman" w:cs="Times New Roman"/>
+          <w:sz w:val="24"/>
+          <w:szCs w:val="24"/>
+        </w:rPr>
+      </w:pPr>
+    </w:p>
+    <w:p>
+      <w:pPr>
+        <w:spacing w:line="480" w:lineRule="auto"/>
+        <w:ind w:firstLine="720"/>
+        <w:rPr>
+          <w:rFonts w:ascii="Times New Roman" w:hAnsi="Times New Roman" w:cs="Times New Roman"/>
+          <w:sz w:val="24"/>
+          <w:szCs w:val="24"/>
+        </w:rPr>
+      </w:pPr>
+      <w:r>
+        <w:rPr>
+          <w:rFonts w:ascii="Times New Roman" w:hAnsi="Times New Roman" w:cs="Times New Roman"/>
           <w:noProof/>
+          <w:sz w:val="24"/>
+          <w:szCs w:val="24"/>
         </w:rPr>
         <w:drawing>
-          <wp:inline distT="0" distB="0" distL="0" distR="0" wp14:anchorId="1153FAD9" wp14:editId="414B63A5">
-            <wp:extent cx="5943600" cy="591820"/>
+          <wp:anchor distT="0" distB="0" distL="114300" distR="114300" simplePos="0" relativeHeight="251660288" behindDoc="1" locked="0" layoutInCell="1" allowOverlap="1" wp14:anchorId="05DCC4C8" wp14:editId="0208F910">
+            <wp:simplePos x="0" y="0"/>
+            <wp:positionH relativeFrom="column">
+              <wp:posOffset>902924</wp:posOffset>
+            </wp:positionH>
+            <wp:positionV relativeFrom="paragraph">
+              <wp:posOffset>1371477</wp:posOffset>
+            </wp:positionV>
+            <wp:extent cx="4318000" cy="850900"/>
             <wp:effectExtent l="0" t="0" r="0" b="0"/>
-            <wp:docPr id="3" name="Picture 3"/>
+            <wp:wrapTight wrapText="bothSides">
+              <wp:wrapPolygon edited="0">
+                <wp:start x="0" y="0"/>
+                <wp:lineTo x="0" y="21278"/>
+                <wp:lineTo x="21536" y="21278"/>
+                <wp:lineTo x="21536" y="0"/>
+                <wp:lineTo x="0" y="0"/>
+              </wp:wrapPolygon>
+            </wp:wrapTight>
+            <wp:docPr id="6" name="Picture 6" descr="A black sign with white text&#10;&#10;Description automatically generated"/>
             <wp:cNvGraphicFramePr>
               <a:graphicFrameLocks xmlns:a="http://schemas.openxmlformats.org/drawingml/2006/main" noChangeAspect="1"/>
             </wp:cNvGraphicFramePr>
@@ -367,11 +942,17 @@
               <a:graphicData uri="http://schemas.openxmlformats.org/drawingml/2006/picture">
                 <pic:pic xmlns:pic="http://schemas.openxmlformats.org/drawingml/2006/picture">
                   <pic:nvPicPr>
-                    <pic:cNvPr id="1" name=""/>
+                    <pic:cNvPr id="6" name="Screen Shot 2020-05-16 at 4.25.09 PM.png"/>
                     <pic:cNvPicPr/>
                   </pic:nvPicPr>
                   <pic:blipFill>
-                    <a:blip r:embed="rId6"/>
+                    <a:blip r:embed="rId7">
+                      <a:extLst>
+                        <a:ext uri="{28A0092B-C50C-407E-A947-70E740481C1C}">
+                          <a14:useLocalDpi xmlns:a14="http://schemas.microsoft.com/office/drawing/2010/main" val="0"/>
+                        </a:ext>
+                      </a:extLst>
+                    </a:blip>
                     <a:stretch>
                       <a:fillRect/>
                     </a:stretch>
@@ -379,7 +960,7 @@
                   <pic:spPr>
                     <a:xfrm>
                       <a:off x="0" y="0"/>
-                      <a:ext cx="5943600" cy="591820"/>
+                      <a:ext cx="4318000" cy="850900"/>
                     </a:xfrm>
                     <a:prstGeom prst="rect">
                       <a:avLst/>
@@ -388,40 +969,124 @@
                 </pic:pic>
               </a:graphicData>
             </a:graphic>
-          </wp:inline>
+            <wp14:sizeRelH relativeFrom="page">
+              <wp14:pctWidth>0</wp14:pctWidth>
+            </wp14:sizeRelH>
+            <wp14:sizeRelV relativeFrom="page">
+              <wp14:pctHeight>0</wp14:pctHeight>
+            </wp14:sizeRelV>
+          </wp:anchor>
         </w:drawing>
       </w:r>
-    </w:p>
-    <w:p>
-      <w:pPr>
-        <w:spacing w:line="480" w:lineRule="auto"/>
-        <w:rPr>
+      <w:r>
+        <w:rPr>
+          <w:rFonts w:ascii="Times New Roman" w:hAnsi="Times New Roman" w:cs="Times New Roman"/>
+          <w:sz w:val="24"/>
+          <w:szCs w:val="24"/>
+        </w:rPr>
+        <w:t xml:space="preserve">Both the KNN classifier and random forest uses similar algorithms. </w:t>
+      </w:r>
+      <w:r>
+        <w:rPr>
+          <w:rFonts w:ascii="Times New Roman" w:hAnsi="Times New Roman" w:cs="Times New Roman"/>
+          <w:sz w:val="24"/>
+          <w:szCs w:val="24"/>
+        </w:rPr>
+        <w:t>A general description of what</w:t>
+      </w:r>
+      <w:r>
+        <w:rPr>
+          <w:rFonts w:ascii="Times New Roman" w:hAnsi="Times New Roman" w:cs="Times New Roman"/>
+          <w:sz w:val="24"/>
+          <w:szCs w:val="24"/>
+        </w:rPr>
+        <w:t xml:space="preserve"> </w:t>
+      </w:r>
+      <w:r>
+        <w:rPr>
+          <w:rFonts w:ascii="Times New Roman" w:hAnsi="Times New Roman" w:cs="Times New Roman"/>
+          <w:sz w:val="24"/>
+          <w:szCs w:val="24"/>
+        </w:rPr>
+        <w:t>we did</w:t>
+      </w:r>
+      <w:r>
+        <w:rPr>
+          <w:rFonts w:ascii="Times New Roman" w:hAnsi="Times New Roman" w:cs="Times New Roman"/>
+          <w:sz w:val="24"/>
+          <w:szCs w:val="24"/>
+        </w:rPr>
+        <w:t xml:space="preserve"> is explained in the description section, but here you will images of specific parts. After picking the attributes and splitting the data into the test and train set, the code below would be used to normalize the data if necessary:</w:t>
+      </w:r>
+    </w:p>
+    <w:p>
+      <w:pPr>
+        <w:spacing w:line="480" w:lineRule="auto"/>
+        <w:ind w:firstLine="720"/>
+        <w:rPr>
+          <w:rFonts w:ascii="Times New Roman" w:hAnsi="Times New Roman" w:cs="Times New Roman"/>
+          <w:sz w:val="24"/>
+          <w:szCs w:val="24"/>
+        </w:rPr>
+      </w:pPr>
+      <w:r>
+        <w:rPr>
+          <w:rFonts w:ascii="Times New Roman" w:hAnsi="Times New Roman" w:cs="Times New Roman"/>
+          <w:sz w:val="24"/>
+          <w:szCs w:val="24"/>
+        </w:rPr>
+        <w:t xml:space="preserve"> </w:t>
+      </w:r>
+    </w:p>
+    <w:p>
+      <w:pPr>
+        <w:spacing w:line="480" w:lineRule="auto"/>
+        <w:ind w:left="720"/>
+        <w:rPr>
+          <w:rFonts w:ascii="Times New Roman" w:hAnsi="Times New Roman" w:cs="Times New Roman"/>
+          <w:sz w:val="24"/>
+          <w:szCs w:val="24"/>
+        </w:rPr>
+      </w:pPr>
+    </w:p>
+    <w:p>
+      <w:pPr>
+        <w:spacing w:line="480" w:lineRule="auto"/>
+        <w:ind w:firstLine="720"/>
+        <w:rPr>
+          <w:rFonts w:ascii="Times New Roman" w:hAnsi="Times New Roman" w:cs="Times New Roman"/>
+          <w:sz w:val="24"/>
+          <w:szCs w:val="24"/>
+        </w:rPr>
+      </w:pPr>
+      <w:r>
+        <w:rPr>
+          <w:rFonts w:ascii="Times New Roman" w:hAnsi="Times New Roman" w:cs="Times New Roman"/>
           <w:noProof/>
-        </w:rPr>
-      </w:pPr>
-      <w:r>
-        <w:rPr>
-          <w:rFonts w:ascii="Times New Roman" w:hAnsi="Times New Roman" w:cs="Times New Roman"/>
-          <w:sz w:val="24"/>
-          <w:szCs w:val="24"/>
-        </w:rPr>
-        <w:t>We then split the data using 70% for training, and the remaining 30% for testing.</w:t>
-      </w:r>
-      <w:r>
-        <w:rPr>
-          <w:noProof/>
-        </w:rPr>
-        <w:t xml:space="preserve"> </w:t>
-      </w:r>
-      <w:r>
-        <w:rPr>
-          <w:noProof/>
+          <w:sz w:val="24"/>
+          <w:szCs w:val="24"/>
         </w:rPr>
         <w:drawing>
-          <wp:inline distT="0" distB="0" distL="0" distR="0" wp14:anchorId="71978EB5" wp14:editId="363DC5A7">
-            <wp:extent cx="5943600" cy="730885"/>
-            <wp:effectExtent l="0" t="0" r="0" b="0"/>
-            <wp:docPr id="2" name="Picture 2"/>
+          <wp:anchor distT="0" distB="0" distL="114300" distR="114300" simplePos="0" relativeHeight="251661312" behindDoc="1" locked="0" layoutInCell="1" allowOverlap="1" wp14:anchorId="02F0DFAE" wp14:editId="56B56237">
+            <wp:simplePos x="0" y="0"/>
+            <wp:positionH relativeFrom="column">
+              <wp:posOffset>439420</wp:posOffset>
+            </wp:positionH>
+            <wp:positionV relativeFrom="paragraph">
+              <wp:posOffset>633845</wp:posOffset>
+            </wp:positionV>
+            <wp:extent cx="5155565" cy="502920"/>
+            <wp:effectExtent l="0" t="0" r="635" b="5080"/>
+            <wp:wrapTight wrapText="bothSides">
+              <wp:wrapPolygon edited="0">
+                <wp:start x="0" y="0"/>
+                <wp:lineTo x="0" y="21273"/>
+                <wp:lineTo x="21549" y="21273"/>
+                <wp:lineTo x="21549" y="0"/>
+                <wp:lineTo x="0" y="0"/>
+              </wp:wrapPolygon>
+            </wp:wrapTight>
+            <wp:docPr id="7" name="Picture 7"/>
             <wp:cNvGraphicFramePr>
               <a:graphicFrameLocks xmlns:a="http://schemas.openxmlformats.org/drawingml/2006/main" noChangeAspect="1"/>
             </wp:cNvGraphicFramePr>
@@ -429,11 +1094,17 @@
               <a:graphicData uri="http://schemas.openxmlformats.org/drawingml/2006/picture">
                 <pic:pic xmlns:pic="http://schemas.openxmlformats.org/drawingml/2006/picture">
                   <pic:nvPicPr>
-                    <pic:cNvPr id="1" name=""/>
+                    <pic:cNvPr id="7" name="Screen Shot 2020-05-16 at 4.28.26 PM.png"/>
                     <pic:cNvPicPr/>
                   </pic:nvPicPr>
                   <pic:blipFill>
-                    <a:blip r:embed="rId7"/>
+                    <a:blip r:embed="rId8">
+                      <a:extLst>
+                        <a:ext uri="{28A0092B-C50C-407E-A947-70E740481C1C}">
+                          <a14:useLocalDpi xmlns:a14="http://schemas.microsoft.com/office/drawing/2010/main" val="0"/>
+                        </a:ext>
+                      </a:extLst>
+                    </a:blip>
                     <a:stretch>
                       <a:fillRect/>
                     </a:stretch>
@@ -441,7 +1112,7 @@
                   <pic:spPr>
                     <a:xfrm>
                       <a:off x="0" y="0"/>
-                      <a:ext cx="5943600" cy="730885"/>
+                      <a:ext cx="5155565" cy="502920"/>
                     </a:xfrm>
                     <a:prstGeom prst="rect">
                       <a:avLst/>
@@ -450,8 +1121,624 @@
                 </pic:pic>
               </a:graphicData>
             </a:graphic>
-          </wp:inline>
+            <wp14:sizeRelH relativeFrom="page">
+              <wp14:pctWidth>0</wp14:pctWidth>
+            </wp14:sizeRelH>
+            <wp14:sizeRelV relativeFrom="page">
+              <wp14:pctHeight>0</wp14:pctHeight>
+            </wp14:sizeRelV>
+          </wp:anchor>
         </w:drawing>
+      </w:r>
+      <w:r>
+        <w:rPr>
+          <w:rFonts w:ascii="Times New Roman" w:hAnsi="Times New Roman" w:cs="Times New Roman"/>
+          <w:sz w:val="24"/>
+          <w:szCs w:val="24"/>
+        </w:rPr>
+        <w:t>We then</w:t>
+      </w:r>
+      <w:r>
+        <w:rPr>
+          <w:rFonts w:ascii="Times New Roman" w:hAnsi="Times New Roman" w:cs="Times New Roman"/>
+          <w:sz w:val="24"/>
+          <w:szCs w:val="24"/>
+        </w:rPr>
+        <w:t xml:space="preserve"> used the </w:t>
+      </w:r>
+      <w:proofErr w:type="spellStart"/>
+      <w:r>
+        <w:rPr>
+          <w:rFonts w:ascii="Times New Roman" w:hAnsi="Times New Roman" w:cs="Times New Roman"/>
+          <w:sz w:val="24"/>
+          <w:szCs w:val="24"/>
+        </w:rPr>
+        <w:t>sklearn</w:t>
+      </w:r>
+      <w:proofErr w:type="spellEnd"/>
+      <w:r>
+        <w:rPr>
+          <w:rFonts w:ascii="Times New Roman" w:hAnsi="Times New Roman" w:cs="Times New Roman"/>
+          <w:sz w:val="24"/>
+          <w:szCs w:val="24"/>
+        </w:rPr>
+        <w:t xml:space="preserve"> libraries to make the KNN </w:t>
+      </w:r>
+      <w:r>
+        <w:rPr>
+          <w:rFonts w:ascii="Times New Roman" w:hAnsi="Times New Roman" w:cs="Times New Roman"/>
+          <w:sz w:val="24"/>
+          <w:szCs w:val="24"/>
+        </w:rPr>
+        <w:t xml:space="preserve">classifier </w:t>
+      </w:r>
+      <w:r>
+        <w:rPr>
+          <w:rFonts w:ascii="Times New Roman" w:hAnsi="Times New Roman" w:cs="Times New Roman"/>
+          <w:sz w:val="24"/>
+          <w:szCs w:val="24"/>
+        </w:rPr>
+        <w:t>and random forests classifier which we would use to make our prediction:</w:t>
+      </w:r>
+    </w:p>
+    <w:p>
+      <w:pPr>
+        <w:spacing w:line="480" w:lineRule="auto"/>
+        <w:ind w:left="720"/>
+        <w:rPr>
+          <w:rFonts w:ascii="Times New Roman" w:hAnsi="Times New Roman" w:cs="Times New Roman"/>
+          <w:sz w:val="24"/>
+          <w:szCs w:val="24"/>
+        </w:rPr>
+      </w:pPr>
+      <w:r>
+        <w:rPr>
+          <w:rFonts w:ascii="Times New Roman" w:hAnsi="Times New Roman" w:cs="Times New Roman"/>
+          <w:noProof/>
+          <w:sz w:val="24"/>
+          <w:szCs w:val="24"/>
+        </w:rPr>
+        <w:drawing>
+          <wp:anchor distT="0" distB="0" distL="114300" distR="114300" simplePos="0" relativeHeight="251662336" behindDoc="1" locked="0" layoutInCell="1" allowOverlap="1" wp14:anchorId="3BDD37E3" wp14:editId="0FBFF7E2">
+            <wp:simplePos x="0" y="0"/>
+            <wp:positionH relativeFrom="column">
+              <wp:posOffset>649054</wp:posOffset>
+            </wp:positionH>
+            <wp:positionV relativeFrom="paragraph">
+              <wp:posOffset>448945</wp:posOffset>
+            </wp:positionV>
+            <wp:extent cx="4572000" cy="596265"/>
+            <wp:effectExtent l="0" t="0" r="0" b="635"/>
+            <wp:wrapTight wrapText="bothSides">
+              <wp:wrapPolygon edited="0">
+                <wp:start x="0" y="0"/>
+                <wp:lineTo x="0" y="21163"/>
+                <wp:lineTo x="21540" y="21163"/>
+                <wp:lineTo x="21540" y="0"/>
+                <wp:lineTo x="0" y="0"/>
+              </wp:wrapPolygon>
+            </wp:wrapTight>
+            <wp:docPr id="8" name="Picture 8" descr="A close up of a sign&#10;&#10;Description automatically generated"/>
+            <wp:cNvGraphicFramePr>
+              <a:graphicFrameLocks xmlns:a="http://schemas.openxmlformats.org/drawingml/2006/main" noChangeAspect="1"/>
+            </wp:cNvGraphicFramePr>
+            <a:graphic xmlns:a="http://schemas.openxmlformats.org/drawingml/2006/main">
+              <a:graphicData uri="http://schemas.openxmlformats.org/drawingml/2006/picture">
+                <pic:pic xmlns:pic="http://schemas.openxmlformats.org/drawingml/2006/picture">
+                  <pic:nvPicPr>
+                    <pic:cNvPr id="8" name="Screen Shot 2020-05-16 at 4.31.54 PM.png"/>
+                    <pic:cNvPicPr/>
+                  </pic:nvPicPr>
+                  <pic:blipFill>
+                    <a:blip r:embed="rId9">
+                      <a:extLst>
+                        <a:ext uri="{28A0092B-C50C-407E-A947-70E740481C1C}">
+                          <a14:useLocalDpi xmlns:a14="http://schemas.microsoft.com/office/drawing/2010/main" val="0"/>
+                        </a:ext>
+                      </a:extLst>
+                    </a:blip>
+                    <a:stretch>
+                      <a:fillRect/>
+                    </a:stretch>
+                  </pic:blipFill>
+                  <pic:spPr>
+                    <a:xfrm>
+                      <a:off x="0" y="0"/>
+                      <a:ext cx="4572000" cy="596265"/>
+                    </a:xfrm>
+                    <a:prstGeom prst="rect">
+                      <a:avLst/>
+                    </a:prstGeom>
+                  </pic:spPr>
+                </pic:pic>
+              </a:graphicData>
+            </a:graphic>
+            <wp14:sizeRelH relativeFrom="page">
+              <wp14:pctWidth>0</wp14:pctWidth>
+            </wp14:sizeRelH>
+            <wp14:sizeRelV relativeFrom="page">
+              <wp14:pctHeight>0</wp14:pctHeight>
+            </wp14:sizeRelV>
+          </wp:anchor>
+        </w:drawing>
+      </w:r>
+    </w:p>
+    <w:p>
+      <w:pPr>
+        <w:spacing w:line="480" w:lineRule="auto"/>
+        <w:ind w:left="720"/>
+        <w:rPr>
+          <w:rFonts w:ascii="Times New Roman" w:hAnsi="Times New Roman" w:cs="Times New Roman"/>
+          <w:sz w:val="24"/>
+          <w:szCs w:val="24"/>
+        </w:rPr>
+      </w:pPr>
+    </w:p>
+    <w:p>
+      <w:pPr>
+        <w:spacing w:line="480" w:lineRule="auto"/>
+        <w:rPr>
+          <w:rFonts w:ascii="Times New Roman" w:hAnsi="Times New Roman" w:cs="Times New Roman"/>
+          <w:sz w:val="24"/>
+          <w:szCs w:val="24"/>
+        </w:rPr>
+      </w:pPr>
+      <w:r>
+        <w:rPr>
+          <w:rFonts w:ascii="Times New Roman" w:hAnsi="Times New Roman" w:cs="Times New Roman"/>
+          <w:sz w:val="24"/>
+          <w:szCs w:val="24"/>
+        </w:rPr>
+        <w:tab/>
+      </w:r>
+    </w:p>
+    <w:p>
+      <w:pPr>
+        <w:spacing w:line="480" w:lineRule="auto"/>
+        <w:rPr>
+          <w:rFonts w:ascii="Times New Roman" w:hAnsi="Times New Roman" w:cs="Times New Roman"/>
+          <w:sz w:val="24"/>
+          <w:szCs w:val="24"/>
+        </w:rPr>
+      </w:pPr>
+    </w:p>
+    <w:p>
+      <w:pPr>
+        <w:spacing w:line="480" w:lineRule="auto"/>
+        <w:rPr>
+          <w:rFonts w:ascii="Times New Roman" w:hAnsi="Times New Roman" w:cs="Times New Roman"/>
+          <w:sz w:val="24"/>
+          <w:szCs w:val="24"/>
+        </w:rPr>
+      </w:pPr>
+      <w:r>
+        <w:rPr>
+          <w:rFonts w:ascii="Times New Roman" w:hAnsi="Times New Roman" w:cs="Times New Roman"/>
+          <w:noProof/>
+          <w:sz w:val="24"/>
+          <w:szCs w:val="24"/>
+        </w:rPr>
+        <w:lastRenderedPageBreak/>
+        <w:drawing>
+          <wp:anchor distT="0" distB="0" distL="114300" distR="114300" simplePos="0" relativeHeight="251663360" behindDoc="1" locked="0" layoutInCell="1" allowOverlap="1" wp14:anchorId="023153E5" wp14:editId="0BC22B99">
+            <wp:simplePos x="0" y="0"/>
+            <wp:positionH relativeFrom="column">
+              <wp:posOffset>1398905</wp:posOffset>
+            </wp:positionH>
+            <wp:positionV relativeFrom="paragraph">
+              <wp:posOffset>596617</wp:posOffset>
+            </wp:positionV>
+            <wp:extent cx="3238500" cy="1388110"/>
+            <wp:effectExtent l="0" t="0" r="0" b="0"/>
+            <wp:wrapTight wrapText="bothSides">
+              <wp:wrapPolygon edited="0">
+                <wp:start x="0" y="0"/>
+                <wp:lineTo x="0" y="21343"/>
+                <wp:lineTo x="21515" y="21343"/>
+                <wp:lineTo x="21515" y="0"/>
+                <wp:lineTo x="0" y="0"/>
+              </wp:wrapPolygon>
+            </wp:wrapTight>
+            <wp:docPr id="9" name="Picture 9" descr="A screenshot of a cell phone&#10;&#10;Description automatically generated"/>
+            <wp:cNvGraphicFramePr>
+              <a:graphicFrameLocks xmlns:a="http://schemas.openxmlformats.org/drawingml/2006/main" noChangeAspect="1"/>
+            </wp:cNvGraphicFramePr>
+            <a:graphic xmlns:a="http://schemas.openxmlformats.org/drawingml/2006/main">
+              <a:graphicData uri="http://schemas.openxmlformats.org/drawingml/2006/picture">
+                <pic:pic xmlns:pic="http://schemas.openxmlformats.org/drawingml/2006/picture">
+                  <pic:nvPicPr>
+                    <pic:cNvPr id="9" name="Screen Shot 2020-05-16 at 4.28.54 PM.png"/>
+                    <pic:cNvPicPr/>
+                  </pic:nvPicPr>
+                  <pic:blipFill>
+                    <a:blip r:embed="rId10">
+                      <a:extLst>
+                        <a:ext uri="{28A0092B-C50C-407E-A947-70E740481C1C}">
+                          <a14:useLocalDpi xmlns:a14="http://schemas.microsoft.com/office/drawing/2010/main" val="0"/>
+                        </a:ext>
+                      </a:extLst>
+                    </a:blip>
+                    <a:stretch>
+                      <a:fillRect/>
+                    </a:stretch>
+                  </pic:blipFill>
+                  <pic:spPr>
+                    <a:xfrm>
+                      <a:off x="0" y="0"/>
+                      <a:ext cx="3238500" cy="1388110"/>
+                    </a:xfrm>
+                    <a:prstGeom prst="rect">
+                      <a:avLst/>
+                    </a:prstGeom>
+                  </pic:spPr>
+                </pic:pic>
+              </a:graphicData>
+            </a:graphic>
+            <wp14:sizeRelH relativeFrom="page">
+              <wp14:pctWidth>0</wp14:pctWidth>
+            </wp14:sizeRelH>
+            <wp14:sizeRelV relativeFrom="page">
+              <wp14:pctHeight>0</wp14:pctHeight>
+            </wp14:sizeRelV>
+          </wp:anchor>
+        </w:drawing>
+      </w:r>
+      <w:r>
+        <w:rPr>
+          <w:rFonts w:ascii="Times New Roman" w:hAnsi="Times New Roman" w:cs="Times New Roman"/>
+          <w:sz w:val="24"/>
+          <w:szCs w:val="24"/>
+        </w:rPr>
+        <w:tab/>
+        <w:t>For both predictions, we used the following algorithm to get the total correctly predicted values and the accuracy of our model:</w:t>
+      </w:r>
+    </w:p>
+    <w:p>
+      <w:pPr>
+        <w:spacing w:line="480" w:lineRule="auto"/>
+        <w:rPr>
+          <w:rFonts w:ascii="Times New Roman" w:hAnsi="Times New Roman" w:cs="Times New Roman"/>
+          <w:sz w:val="24"/>
+          <w:szCs w:val="24"/>
+        </w:rPr>
+      </w:pPr>
+    </w:p>
+    <w:p>
+      <w:pPr>
+        <w:spacing w:line="480" w:lineRule="auto"/>
+        <w:rPr>
+          <w:rFonts w:ascii="Times New Roman" w:hAnsi="Times New Roman" w:cs="Times New Roman"/>
+          <w:sz w:val="24"/>
+          <w:szCs w:val="24"/>
+        </w:rPr>
+      </w:pPr>
+    </w:p>
+    <w:p>
+      <w:pPr>
+        <w:spacing w:line="480" w:lineRule="auto"/>
+        <w:rPr>
+          <w:rFonts w:ascii="Times New Roman" w:hAnsi="Times New Roman" w:cs="Times New Roman"/>
+          <w:sz w:val="24"/>
+          <w:szCs w:val="24"/>
+        </w:rPr>
+      </w:pPr>
+    </w:p>
+    <w:p>
+      <w:pPr>
+        <w:spacing w:line="480" w:lineRule="auto"/>
+        <w:rPr>
+          <w:rFonts w:ascii="Times New Roman" w:hAnsi="Times New Roman" w:cs="Times New Roman"/>
+          <w:sz w:val="24"/>
+          <w:szCs w:val="24"/>
+        </w:rPr>
+      </w:pPr>
+      <w:r>
+        <w:rPr>
+          <w:rFonts w:ascii="Times New Roman" w:hAnsi="Times New Roman" w:cs="Times New Roman"/>
+          <w:noProof/>
+          <w:sz w:val="24"/>
+          <w:szCs w:val="24"/>
+        </w:rPr>
+        <w:drawing>
+          <wp:anchor distT="0" distB="0" distL="114300" distR="114300" simplePos="0" relativeHeight="251664384" behindDoc="1" locked="0" layoutInCell="1" allowOverlap="1" wp14:anchorId="5DC357B7" wp14:editId="2AF2E58C">
+            <wp:simplePos x="0" y="0"/>
+            <wp:positionH relativeFrom="column">
+              <wp:posOffset>241300</wp:posOffset>
+            </wp:positionH>
+            <wp:positionV relativeFrom="paragraph">
+              <wp:posOffset>277656</wp:posOffset>
+            </wp:positionV>
+            <wp:extent cx="5701665" cy="1255395"/>
+            <wp:effectExtent l="0" t="0" r="635" b="1905"/>
+            <wp:wrapTight wrapText="bothSides">
+              <wp:wrapPolygon edited="0">
+                <wp:start x="0" y="0"/>
+                <wp:lineTo x="0" y="21414"/>
+                <wp:lineTo x="21554" y="21414"/>
+                <wp:lineTo x="21554" y="0"/>
+                <wp:lineTo x="0" y="0"/>
+              </wp:wrapPolygon>
+            </wp:wrapTight>
+            <wp:docPr id="10" name="Picture 10" descr="A screenshot of a cell phone&#10;&#10;Description automatically generated"/>
+            <wp:cNvGraphicFramePr>
+              <a:graphicFrameLocks xmlns:a="http://schemas.openxmlformats.org/drawingml/2006/main" noChangeAspect="1"/>
+            </wp:cNvGraphicFramePr>
+            <a:graphic xmlns:a="http://schemas.openxmlformats.org/drawingml/2006/main">
+              <a:graphicData uri="http://schemas.openxmlformats.org/drawingml/2006/picture">
+                <pic:pic xmlns:pic="http://schemas.openxmlformats.org/drawingml/2006/picture">
+                  <pic:nvPicPr>
+                    <pic:cNvPr id="10" name="Screen Shot 2020-05-16 at 4.29.05 PM.png"/>
+                    <pic:cNvPicPr/>
+                  </pic:nvPicPr>
+                  <pic:blipFill>
+                    <a:blip r:embed="rId11">
+                      <a:extLst>
+                        <a:ext uri="{28A0092B-C50C-407E-A947-70E740481C1C}">
+                          <a14:useLocalDpi xmlns:a14="http://schemas.microsoft.com/office/drawing/2010/main" val="0"/>
+                        </a:ext>
+                      </a:extLst>
+                    </a:blip>
+                    <a:stretch>
+                      <a:fillRect/>
+                    </a:stretch>
+                  </pic:blipFill>
+                  <pic:spPr>
+                    <a:xfrm>
+                      <a:off x="0" y="0"/>
+                      <a:ext cx="5701665" cy="1255395"/>
+                    </a:xfrm>
+                    <a:prstGeom prst="rect">
+                      <a:avLst/>
+                    </a:prstGeom>
+                  </pic:spPr>
+                </pic:pic>
+              </a:graphicData>
+            </a:graphic>
+            <wp14:sizeRelH relativeFrom="page">
+              <wp14:pctWidth>0</wp14:pctWidth>
+            </wp14:sizeRelH>
+            <wp14:sizeRelV relativeFrom="page">
+              <wp14:pctHeight>0</wp14:pctHeight>
+            </wp14:sizeRelV>
+          </wp:anchor>
+        </w:drawing>
+      </w:r>
+      <w:r>
+        <w:rPr>
+          <w:rFonts w:ascii="Times New Roman" w:hAnsi="Times New Roman" w:cs="Times New Roman"/>
+          <w:sz w:val="24"/>
+          <w:szCs w:val="24"/>
+        </w:rPr>
+        <w:tab/>
+        <w:t>For measuring the KNN error for the size of K:</w:t>
+      </w:r>
+    </w:p>
+    <w:p>
+      <w:pPr>
+        <w:spacing w:line="480" w:lineRule="auto"/>
+        <w:rPr>
+          <w:rFonts w:ascii="Times New Roman" w:hAnsi="Times New Roman" w:cs="Times New Roman"/>
+          <w:sz w:val="24"/>
+          <w:szCs w:val="24"/>
+        </w:rPr>
+      </w:pPr>
+      <w:r>
+        <w:rPr>
+          <w:rFonts w:ascii="Times New Roman" w:hAnsi="Times New Roman" w:cs="Times New Roman"/>
+          <w:sz w:val="24"/>
+          <w:szCs w:val="24"/>
+        </w:rPr>
+        <w:tab/>
+        <w:t>Finally</w:t>
+      </w:r>
+      <w:r>
+        <w:rPr>
+          <w:rFonts w:ascii="Times New Roman" w:hAnsi="Times New Roman" w:cs="Times New Roman"/>
+          <w:sz w:val="24"/>
+          <w:szCs w:val="24"/>
+        </w:rPr>
+        <w:t xml:space="preserve"> for KNN</w:t>
+      </w:r>
+      <w:r>
+        <w:rPr>
+          <w:rFonts w:ascii="Times New Roman" w:hAnsi="Times New Roman" w:cs="Times New Roman"/>
+          <w:sz w:val="24"/>
+          <w:szCs w:val="24"/>
+        </w:rPr>
+        <w:t xml:space="preserve">, </w:t>
+      </w:r>
+      <w:r>
+        <w:rPr>
+          <w:rFonts w:ascii="Times New Roman" w:hAnsi="Times New Roman" w:cs="Times New Roman"/>
+          <w:sz w:val="24"/>
+          <w:szCs w:val="24"/>
+        </w:rPr>
+        <w:t>we preformed the cross validation (we did a 5-fold cross validation since we felt splitting up our data into 5 parts worked best) and got the data from the cross validation using the following code:</w:t>
+      </w:r>
+    </w:p>
+    <w:p>
+      <w:pPr>
+        <w:spacing w:line="480" w:lineRule="auto"/>
+        <w:rPr>
+          <w:rFonts w:ascii="Times New Roman" w:hAnsi="Times New Roman" w:cs="Times New Roman"/>
+          <w:sz w:val="24"/>
+          <w:szCs w:val="24"/>
+        </w:rPr>
+      </w:pPr>
+      <w:r>
+        <w:rPr>
+          <w:rFonts w:ascii="Times New Roman" w:hAnsi="Times New Roman" w:cs="Times New Roman"/>
+          <w:noProof/>
+          <w:sz w:val="24"/>
+          <w:szCs w:val="24"/>
+        </w:rPr>
+        <w:drawing>
+          <wp:anchor distT="0" distB="0" distL="114300" distR="114300" simplePos="0" relativeHeight="251666432" behindDoc="1" locked="0" layoutInCell="1" allowOverlap="1" wp14:anchorId="66DB48C1" wp14:editId="536A8DBC">
+            <wp:simplePos x="0" y="0"/>
+            <wp:positionH relativeFrom="column">
+              <wp:posOffset>0</wp:posOffset>
+            </wp:positionH>
+            <wp:positionV relativeFrom="paragraph">
+              <wp:posOffset>1709657</wp:posOffset>
+            </wp:positionV>
+            <wp:extent cx="5943600" cy="421640"/>
+            <wp:effectExtent l="0" t="0" r="0" b="0"/>
+            <wp:wrapTight wrapText="bothSides">
+              <wp:wrapPolygon edited="0">
+                <wp:start x="0" y="0"/>
+                <wp:lineTo x="0" y="20819"/>
+                <wp:lineTo x="21554" y="20819"/>
+                <wp:lineTo x="21554" y="0"/>
+                <wp:lineTo x="0" y="0"/>
+              </wp:wrapPolygon>
+            </wp:wrapTight>
+            <wp:docPr id="14" name="Picture 14"/>
+            <wp:cNvGraphicFramePr>
+              <a:graphicFrameLocks xmlns:a="http://schemas.openxmlformats.org/drawingml/2006/main" noChangeAspect="1"/>
+            </wp:cNvGraphicFramePr>
+            <a:graphic xmlns:a="http://schemas.openxmlformats.org/drawingml/2006/main">
+              <a:graphicData uri="http://schemas.openxmlformats.org/drawingml/2006/picture">
+                <pic:pic xmlns:pic="http://schemas.openxmlformats.org/drawingml/2006/picture">
+                  <pic:nvPicPr>
+                    <pic:cNvPr id="14" name="Screen Shot 2020-05-16 at 4.47.56 PM.png"/>
+                    <pic:cNvPicPr/>
+                  </pic:nvPicPr>
+                  <pic:blipFill>
+                    <a:blip r:embed="rId12" cstate="print">
+                      <a:extLst>
+                        <a:ext uri="{28A0092B-C50C-407E-A947-70E740481C1C}">
+                          <a14:useLocalDpi xmlns:a14="http://schemas.microsoft.com/office/drawing/2010/main" val="0"/>
+                        </a:ext>
+                      </a:extLst>
+                    </a:blip>
+                    <a:stretch>
+                      <a:fillRect/>
+                    </a:stretch>
+                  </pic:blipFill>
+                  <pic:spPr>
+                    <a:xfrm>
+                      <a:off x="0" y="0"/>
+                      <a:ext cx="5943600" cy="421640"/>
+                    </a:xfrm>
+                    <a:prstGeom prst="rect">
+                      <a:avLst/>
+                    </a:prstGeom>
+                  </pic:spPr>
+                </pic:pic>
+              </a:graphicData>
+            </a:graphic>
+            <wp14:sizeRelH relativeFrom="page">
+              <wp14:pctWidth>0</wp14:pctWidth>
+            </wp14:sizeRelH>
+            <wp14:sizeRelV relativeFrom="page">
+              <wp14:pctHeight>0</wp14:pctHeight>
+            </wp14:sizeRelV>
+          </wp:anchor>
+        </w:drawing>
+      </w:r>
+      <w:r>
+        <w:rPr>
+          <w:rFonts w:ascii="Times New Roman" w:hAnsi="Times New Roman" w:cs="Times New Roman"/>
+          <w:noProof/>
+          <w:sz w:val="24"/>
+          <w:szCs w:val="24"/>
+        </w:rPr>
+        <w:drawing>
+          <wp:anchor distT="0" distB="0" distL="114300" distR="114300" simplePos="0" relativeHeight="251665408" behindDoc="1" locked="0" layoutInCell="1" allowOverlap="1" wp14:anchorId="0D3C25B4" wp14:editId="0EEF4463">
+            <wp:simplePos x="0" y="0"/>
+            <wp:positionH relativeFrom="column">
+              <wp:posOffset>0</wp:posOffset>
+            </wp:positionH>
+            <wp:positionV relativeFrom="paragraph">
+              <wp:posOffset>0</wp:posOffset>
+            </wp:positionV>
+            <wp:extent cx="5943600" cy="735965"/>
+            <wp:effectExtent l="0" t="0" r="0" b="635"/>
+            <wp:wrapTight wrapText="bothSides">
+              <wp:wrapPolygon edited="0">
+                <wp:start x="0" y="0"/>
+                <wp:lineTo x="0" y="21246"/>
+                <wp:lineTo x="21554" y="21246"/>
+                <wp:lineTo x="21554" y="0"/>
+                <wp:lineTo x="0" y="0"/>
+              </wp:wrapPolygon>
+            </wp:wrapTight>
+            <wp:docPr id="12" name="Picture 12" descr="A close up of a sign&#10;&#10;Description automatically generated"/>
+            <wp:cNvGraphicFramePr>
+              <a:graphicFrameLocks xmlns:a="http://schemas.openxmlformats.org/drawingml/2006/main" noChangeAspect="1"/>
+            </wp:cNvGraphicFramePr>
+            <a:graphic xmlns:a="http://schemas.openxmlformats.org/drawingml/2006/main">
+              <a:graphicData uri="http://schemas.openxmlformats.org/drawingml/2006/picture">
+                <pic:pic xmlns:pic="http://schemas.openxmlformats.org/drawingml/2006/picture">
+                  <pic:nvPicPr>
+                    <pic:cNvPr id="12" name="Screen Shot 2020-05-16 at 4.41.07 PM.png"/>
+                    <pic:cNvPicPr/>
+                  </pic:nvPicPr>
+                  <pic:blipFill>
+                    <a:blip r:embed="rId13">
+                      <a:extLst>
+                        <a:ext uri="{28A0092B-C50C-407E-A947-70E740481C1C}">
+                          <a14:useLocalDpi xmlns:a14="http://schemas.microsoft.com/office/drawing/2010/main" val="0"/>
+                        </a:ext>
+                      </a:extLst>
+                    </a:blip>
+                    <a:stretch>
+                      <a:fillRect/>
+                    </a:stretch>
+                  </pic:blipFill>
+                  <pic:spPr>
+                    <a:xfrm>
+                      <a:off x="0" y="0"/>
+                      <a:ext cx="5943600" cy="735965"/>
+                    </a:xfrm>
+                    <a:prstGeom prst="rect">
+                      <a:avLst/>
+                    </a:prstGeom>
+                  </pic:spPr>
+                </pic:pic>
+              </a:graphicData>
+            </a:graphic>
+            <wp14:sizeRelH relativeFrom="page">
+              <wp14:pctWidth>0</wp14:pctWidth>
+            </wp14:sizeRelH>
+            <wp14:sizeRelV relativeFrom="page">
+              <wp14:pctHeight>0</wp14:pctHeight>
+            </wp14:sizeRelV>
+          </wp:anchor>
+        </w:drawing>
+      </w:r>
+      <w:r>
+        <w:rPr>
+          <w:rFonts w:ascii="Times New Roman" w:hAnsi="Times New Roman" w:cs="Times New Roman"/>
+          <w:sz w:val="24"/>
+          <w:szCs w:val="24"/>
+        </w:rPr>
+        <w:tab/>
+        <w:t>Finally for the random forests, we plot the first tree using the following code (to plot another tree change the index to a number in the range 0-99 inclusive since there is 100 trees):</w:t>
+      </w:r>
+    </w:p>
+    <w:p>
+      <w:pPr>
+        <w:spacing w:line="480" w:lineRule="auto"/>
+        <w:rPr>
+          <w:rFonts w:ascii="Times New Roman" w:hAnsi="Times New Roman" w:cs="Times New Roman"/>
+          <w:sz w:val="24"/>
+          <w:szCs w:val="24"/>
+        </w:rPr>
+      </w:pPr>
+    </w:p>
+    <w:p>
+      <w:pPr>
+        <w:spacing w:line="480" w:lineRule="auto"/>
+        <w:rPr>
+          <w:noProof/>
+        </w:rPr>
+      </w:pPr>
+      <w:r>
+        <w:rPr>
+          <w:noProof/>
+        </w:rPr>
+        <w:t xml:space="preserve"> </w:t>
       </w:r>
     </w:p>
     <w:p>
@@ -485,20 +1772,1113 @@
       </w:pPr>
       <w:r>
         <w:rPr>
+          <w:rFonts w:ascii="Times New Roman" w:hAnsi="Times New Roman" w:cs="Times New Roman"/>
           <w:noProof/>
+          <w:sz w:val="24"/>
+          <w:szCs w:val="24"/>
         </w:rPr>
         <w:drawing>
-          <wp:anchor distT="0" distB="0" distL="114300" distR="114300" simplePos="0" relativeHeight="251659264" behindDoc="0" locked="0" layoutInCell="1" allowOverlap="1" wp14:anchorId="5F47B9A3" wp14:editId="5DD086C2">
+          <wp:anchor distT="0" distB="0" distL="114300" distR="114300" simplePos="0" relativeHeight="251667456" behindDoc="1" locked="0" layoutInCell="1" allowOverlap="1" wp14:anchorId="72281F70" wp14:editId="063EFBD5">
+            <wp:simplePos x="0" y="0"/>
+            <wp:positionH relativeFrom="column">
+              <wp:posOffset>976959</wp:posOffset>
+            </wp:positionH>
+            <wp:positionV relativeFrom="paragraph">
+              <wp:posOffset>624205</wp:posOffset>
+            </wp:positionV>
+            <wp:extent cx="4277360" cy="3205480"/>
+            <wp:effectExtent l="0" t="0" r="2540" b="0"/>
+            <wp:wrapTight wrapText="bothSides">
+              <wp:wrapPolygon edited="0">
+                <wp:start x="0" y="0"/>
+                <wp:lineTo x="0" y="21480"/>
+                <wp:lineTo x="21549" y="21480"/>
+                <wp:lineTo x="21549" y="0"/>
+                <wp:lineTo x="0" y="0"/>
+              </wp:wrapPolygon>
+            </wp:wrapTight>
+            <wp:docPr id="15" name="Picture 15" descr="A close up of a map&#10;&#10;Description automatically generated"/>
+            <wp:cNvGraphicFramePr>
+              <a:graphicFrameLocks xmlns:a="http://schemas.openxmlformats.org/drawingml/2006/main" noChangeAspect="1"/>
+            </wp:cNvGraphicFramePr>
+            <a:graphic xmlns:a="http://schemas.openxmlformats.org/drawingml/2006/main">
+              <a:graphicData uri="http://schemas.openxmlformats.org/drawingml/2006/picture">
+                <pic:pic xmlns:pic="http://schemas.openxmlformats.org/drawingml/2006/picture">
+                  <pic:nvPicPr>
+                    <pic:cNvPr id="15" name="Screen Shot 2020-05-16 at 8.00.13 PM.png"/>
+                    <pic:cNvPicPr/>
+                  </pic:nvPicPr>
+                  <pic:blipFill>
+                    <a:blip r:embed="rId14" cstate="print">
+                      <a:extLst>
+                        <a:ext uri="{28A0092B-C50C-407E-A947-70E740481C1C}">
+                          <a14:useLocalDpi xmlns:a14="http://schemas.microsoft.com/office/drawing/2010/main" val="0"/>
+                        </a:ext>
+                      </a:extLst>
+                    </a:blip>
+                    <a:stretch>
+                      <a:fillRect/>
+                    </a:stretch>
+                  </pic:blipFill>
+                  <pic:spPr>
+                    <a:xfrm>
+                      <a:off x="0" y="0"/>
+                      <a:ext cx="4277360" cy="3205480"/>
+                    </a:xfrm>
+                    <a:prstGeom prst="rect">
+                      <a:avLst/>
+                    </a:prstGeom>
+                  </pic:spPr>
+                </pic:pic>
+              </a:graphicData>
+            </a:graphic>
+            <wp14:sizeRelH relativeFrom="page">
+              <wp14:pctWidth>0</wp14:pctWidth>
+            </wp14:sizeRelH>
+            <wp14:sizeRelV relativeFrom="page">
+              <wp14:pctHeight>0</wp14:pctHeight>
+            </wp14:sizeRelV>
+          </wp:anchor>
+        </w:drawing>
+      </w:r>
+      <w:r>
+        <w:rPr>
+          <w:rFonts w:ascii="Times New Roman" w:hAnsi="Times New Roman" w:cs="Times New Roman"/>
+          <w:sz w:val="24"/>
+          <w:szCs w:val="24"/>
+        </w:rPr>
+        <w:tab/>
+      </w:r>
+      <w:r>
+        <w:rPr>
+          <w:rFonts w:ascii="Times New Roman" w:hAnsi="Times New Roman" w:cs="Times New Roman"/>
+          <w:sz w:val="24"/>
+          <w:szCs w:val="24"/>
+        </w:rPr>
+        <w:t>For our KNN Classifier, we got the best results using ‘landmass’ and ‘language’ as the attributes.</w:t>
+      </w:r>
+      <w:r>
+        <w:rPr>
+          <w:rFonts w:ascii="Times New Roman" w:hAnsi="Times New Roman" w:cs="Times New Roman"/>
+          <w:sz w:val="24"/>
+          <w:szCs w:val="24"/>
+        </w:rPr>
+        <w:t xml:space="preserve"> </w:t>
+      </w:r>
+      <w:r>
+        <w:rPr>
+          <w:rFonts w:ascii="Times New Roman" w:hAnsi="Times New Roman" w:cs="Times New Roman"/>
+          <w:sz w:val="24"/>
+          <w:szCs w:val="24"/>
+        </w:rPr>
+        <w:t>The classifier will be a bit different each time it is run, but here is one example</w:t>
+      </w:r>
+      <w:r>
+        <w:rPr>
+          <w:rFonts w:ascii="Times New Roman" w:hAnsi="Times New Roman" w:cs="Times New Roman"/>
+          <w:sz w:val="24"/>
+          <w:szCs w:val="24"/>
+        </w:rPr>
+        <w:t>:</w:t>
+      </w:r>
+    </w:p>
+    <w:p>
+      <w:pPr>
+        <w:spacing w:line="480" w:lineRule="auto"/>
+        <w:rPr>
+          <w:rFonts w:ascii="Times New Roman" w:hAnsi="Times New Roman" w:cs="Times New Roman"/>
+          <w:sz w:val="24"/>
+          <w:szCs w:val="24"/>
+        </w:rPr>
+      </w:pPr>
+    </w:p>
+    <w:p>
+      <w:pPr>
+        <w:spacing w:line="480" w:lineRule="auto"/>
+        <w:ind w:firstLine="720"/>
+        <w:rPr>
+          <w:rFonts w:ascii="Times New Roman" w:hAnsi="Times New Roman" w:cs="Times New Roman"/>
+          <w:sz w:val="24"/>
+          <w:szCs w:val="24"/>
+        </w:rPr>
+      </w:pPr>
+    </w:p>
+    <w:p>
+      <w:pPr>
+        <w:spacing w:line="480" w:lineRule="auto"/>
+        <w:ind w:firstLine="720"/>
+        <w:rPr>
+          <w:rFonts w:ascii="Times New Roman" w:hAnsi="Times New Roman" w:cs="Times New Roman"/>
+          <w:sz w:val="24"/>
+          <w:szCs w:val="24"/>
+        </w:rPr>
+      </w:pPr>
+    </w:p>
+    <w:p>
+      <w:pPr>
+        <w:spacing w:line="480" w:lineRule="auto"/>
+        <w:ind w:firstLine="720"/>
+        <w:rPr>
+          <w:rFonts w:ascii="Times New Roman" w:hAnsi="Times New Roman" w:cs="Times New Roman"/>
+          <w:sz w:val="24"/>
+          <w:szCs w:val="24"/>
+        </w:rPr>
+      </w:pPr>
+    </w:p>
+    <w:p>
+      <w:pPr>
+        <w:spacing w:line="480" w:lineRule="auto"/>
+        <w:ind w:firstLine="720"/>
+        <w:rPr>
+          <w:rFonts w:ascii="Times New Roman" w:hAnsi="Times New Roman" w:cs="Times New Roman"/>
+          <w:sz w:val="24"/>
+          <w:szCs w:val="24"/>
+        </w:rPr>
+      </w:pPr>
+    </w:p>
+    <w:p>
+      <w:pPr>
+        <w:spacing w:line="480" w:lineRule="auto"/>
+        <w:ind w:firstLine="720"/>
+        <w:rPr>
+          <w:rFonts w:ascii="Times New Roman" w:hAnsi="Times New Roman" w:cs="Times New Roman"/>
+          <w:sz w:val="24"/>
+          <w:szCs w:val="24"/>
+        </w:rPr>
+      </w:pPr>
+    </w:p>
+    <w:p>
+      <w:pPr>
+        <w:spacing w:line="480" w:lineRule="auto"/>
+        <w:ind w:firstLine="720"/>
+        <w:rPr>
+          <w:rFonts w:ascii="Times New Roman" w:hAnsi="Times New Roman" w:cs="Times New Roman"/>
+          <w:sz w:val="24"/>
+          <w:szCs w:val="24"/>
+        </w:rPr>
+      </w:pPr>
+    </w:p>
+    <w:p>
+      <w:pPr>
+        <w:spacing w:line="240" w:lineRule="auto"/>
+        <w:rPr>
+          <w:rFonts w:ascii="Times New Roman" w:hAnsi="Times New Roman" w:cs="Times New Roman"/>
+          <w:sz w:val="24"/>
+          <w:szCs w:val="24"/>
+        </w:rPr>
+      </w:pPr>
+      <w:r>
+        <w:rPr>
+          <w:rFonts w:ascii="Times New Roman" w:hAnsi="Times New Roman" w:cs="Times New Roman"/>
+          <w:sz w:val="24"/>
+          <w:szCs w:val="24"/>
+        </w:rPr>
+        <w:t>language: 1=English, 2=Spanish, 3=French, 4=German, 5=Slavic, 6=Other Indo-European</w:t>
+      </w:r>
+      <w:r>
+        <w:rPr>
+          <w:rFonts w:ascii="Times New Roman" w:hAnsi="Times New Roman" w:cs="Times New Roman"/>
+          <w:sz w:val="24"/>
+          <w:szCs w:val="24"/>
+        </w:rPr>
+        <w:t xml:space="preserve"> (Persian &amp; Indian languages)</w:t>
+      </w:r>
+      <w:r>
+        <w:rPr>
+          <w:rFonts w:ascii="Times New Roman" w:hAnsi="Times New Roman" w:cs="Times New Roman"/>
+          <w:sz w:val="24"/>
+          <w:szCs w:val="24"/>
+        </w:rPr>
+        <w:t>, 7=Chinese, 8=Arabic, 9=Japanese/Turkish/Finnish, 10=Others</w:t>
+      </w:r>
+    </w:p>
+    <w:p>
+      <w:pPr>
+        <w:spacing w:line="240" w:lineRule="auto"/>
+        <w:rPr>
+          <w:rFonts w:ascii="Times New Roman" w:hAnsi="Times New Roman" w:cs="Times New Roman"/>
+          <w:sz w:val="24"/>
+          <w:szCs w:val="24"/>
+        </w:rPr>
+      </w:pPr>
+      <w:r>
+        <w:rPr>
+          <w:rFonts w:ascii="Times New Roman" w:hAnsi="Times New Roman" w:cs="Times New Roman"/>
+          <w:sz w:val="24"/>
+          <w:szCs w:val="24"/>
+        </w:rPr>
+        <w:t>landmass: 1=</w:t>
+      </w:r>
+      <w:proofErr w:type="spellStart"/>
+      <w:r>
+        <w:rPr>
+          <w:rFonts w:ascii="Times New Roman" w:hAnsi="Times New Roman" w:cs="Times New Roman"/>
+          <w:sz w:val="24"/>
+          <w:szCs w:val="24"/>
+        </w:rPr>
+        <w:t>N.America</w:t>
+      </w:r>
+      <w:proofErr w:type="spellEnd"/>
+      <w:r>
+        <w:rPr>
+          <w:rFonts w:ascii="Times New Roman" w:hAnsi="Times New Roman" w:cs="Times New Roman"/>
+          <w:sz w:val="24"/>
+          <w:szCs w:val="24"/>
+        </w:rPr>
+        <w:t>, 2=</w:t>
+      </w:r>
+      <w:proofErr w:type="spellStart"/>
+      <w:r>
+        <w:rPr>
+          <w:rFonts w:ascii="Times New Roman" w:hAnsi="Times New Roman" w:cs="Times New Roman"/>
+          <w:sz w:val="24"/>
+          <w:szCs w:val="24"/>
+        </w:rPr>
+        <w:t>S.America</w:t>
+      </w:r>
+      <w:proofErr w:type="spellEnd"/>
+      <w:r>
+        <w:rPr>
+          <w:rFonts w:ascii="Times New Roman" w:hAnsi="Times New Roman" w:cs="Times New Roman"/>
+          <w:sz w:val="24"/>
+          <w:szCs w:val="24"/>
+        </w:rPr>
+        <w:t>, 3=Europe, 4=Africa, 4=Asia, 6=Oceania</w:t>
+      </w:r>
+    </w:p>
+    <w:p>
+      <w:pPr>
+        <w:spacing w:line="480" w:lineRule="auto"/>
+        <w:ind w:firstLine="720"/>
+        <w:rPr>
+          <w:rFonts w:ascii="Times New Roman" w:hAnsi="Times New Roman" w:cs="Times New Roman"/>
+          <w:sz w:val="24"/>
+          <w:szCs w:val="24"/>
+        </w:rPr>
+      </w:pPr>
+    </w:p>
+    <w:p>
+      <w:pPr>
+        <w:spacing w:line="480" w:lineRule="auto"/>
+        <w:ind w:firstLine="720"/>
+        <w:rPr>
+          <w:rFonts w:ascii="Times New Roman" w:hAnsi="Times New Roman" w:cs="Times New Roman"/>
+          <w:sz w:val="24"/>
+          <w:szCs w:val="24"/>
+        </w:rPr>
+      </w:pPr>
+      <w:r>
+        <w:rPr>
+          <w:rFonts w:ascii="Times New Roman" w:hAnsi="Times New Roman" w:cs="Times New Roman"/>
+          <w:noProof/>
+          <w:sz w:val="24"/>
+          <w:szCs w:val="24"/>
+        </w:rPr>
+        <w:drawing>
+          <wp:anchor distT="0" distB="0" distL="114300" distR="114300" simplePos="0" relativeHeight="251669504" behindDoc="1" locked="0" layoutInCell="1" allowOverlap="1" wp14:anchorId="7BBA5A7A" wp14:editId="13724471">
+            <wp:simplePos x="0" y="0"/>
+            <wp:positionH relativeFrom="column">
+              <wp:posOffset>2048510</wp:posOffset>
+            </wp:positionH>
+            <wp:positionV relativeFrom="paragraph">
+              <wp:posOffset>323827</wp:posOffset>
+            </wp:positionV>
+            <wp:extent cx="1447800" cy="1206500"/>
+            <wp:effectExtent l="0" t="0" r="0" b="0"/>
+            <wp:wrapTight wrapText="bothSides">
+              <wp:wrapPolygon edited="0">
+                <wp:start x="0" y="0"/>
+                <wp:lineTo x="0" y="21373"/>
+                <wp:lineTo x="21411" y="21373"/>
+                <wp:lineTo x="21411" y="0"/>
+                <wp:lineTo x="0" y="0"/>
+              </wp:wrapPolygon>
+            </wp:wrapTight>
+            <wp:docPr id="17" name="Picture 17" descr="A picture containing drawing&#10;&#10;Description automatically generated"/>
+            <wp:cNvGraphicFramePr>
+              <a:graphicFrameLocks xmlns:a="http://schemas.openxmlformats.org/drawingml/2006/main" noChangeAspect="1"/>
+            </wp:cNvGraphicFramePr>
+            <a:graphic xmlns:a="http://schemas.openxmlformats.org/drawingml/2006/main">
+              <a:graphicData uri="http://schemas.openxmlformats.org/drawingml/2006/picture">
+                <pic:pic xmlns:pic="http://schemas.openxmlformats.org/drawingml/2006/picture">
+                  <pic:nvPicPr>
+                    <pic:cNvPr id="17" name="Screen Shot 2020-05-16 at 8.02.29 PM.png"/>
+                    <pic:cNvPicPr/>
+                  </pic:nvPicPr>
+                  <pic:blipFill>
+                    <a:blip r:embed="rId15">
+                      <a:extLst>
+                        <a:ext uri="{28A0092B-C50C-407E-A947-70E740481C1C}">
+                          <a14:useLocalDpi xmlns:a14="http://schemas.microsoft.com/office/drawing/2010/main" val="0"/>
+                        </a:ext>
+                      </a:extLst>
+                    </a:blip>
+                    <a:stretch>
+                      <a:fillRect/>
+                    </a:stretch>
+                  </pic:blipFill>
+                  <pic:spPr>
+                    <a:xfrm>
+                      <a:off x="0" y="0"/>
+                      <a:ext cx="1447800" cy="1206500"/>
+                    </a:xfrm>
+                    <a:prstGeom prst="rect">
+                      <a:avLst/>
+                    </a:prstGeom>
+                  </pic:spPr>
+                </pic:pic>
+              </a:graphicData>
+            </a:graphic>
+            <wp14:sizeRelH relativeFrom="page">
+              <wp14:pctWidth>0</wp14:pctWidth>
+            </wp14:sizeRelH>
+            <wp14:sizeRelV relativeFrom="page">
+              <wp14:pctHeight>0</wp14:pctHeight>
+            </wp14:sizeRelV>
+          </wp:anchor>
+        </w:drawing>
+      </w:r>
+      <w:r>
+        <w:rPr>
+          <w:rFonts w:ascii="Times New Roman" w:hAnsi="Times New Roman" w:cs="Times New Roman"/>
+          <w:sz w:val="24"/>
+          <w:szCs w:val="24"/>
+        </w:rPr>
+        <w:t>Below is the test set accuracy for each religion:</w:t>
+      </w:r>
+    </w:p>
+    <w:p>
+      <w:pPr>
+        <w:spacing w:line="480" w:lineRule="auto"/>
+        <w:ind w:firstLine="720"/>
+        <w:rPr>
+          <w:rFonts w:ascii="Times New Roman" w:hAnsi="Times New Roman" w:cs="Times New Roman"/>
+          <w:sz w:val="24"/>
+          <w:szCs w:val="24"/>
+        </w:rPr>
+      </w:pPr>
+    </w:p>
+    <w:p>
+      <w:pPr>
+        <w:spacing w:line="480" w:lineRule="auto"/>
+        <w:ind w:firstLine="720"/>
+        <w:rPr>
+          <w:rFonts w:ascii="Times New Roman" w:hAnsi="Times New Roman" w:cs="Times New Roman"/>
+          <w:sz w:val="24"/>
+          <w:szCs w:val="24"/>
+        </w:rPr>
+      </w:pPr>
+    </w:p>
+    <w:p>
+      <w:pPr>
+        <w:spacing w:line="480" w:lineRule="auto"/>
+        <w:ind w:firstLine="720"/>
+        <w:rPr>
+          <w:rFonts w:ascii="Times New Roman" w:hAnsi="Times New Roman" w:cs="Times New Roman"/>
+          <w:sz w:val="24"/>
+          <w:szCs w:val="24"/>
+        </w:rPr>
+      </w:pPr>
+    </w:p>
+    <w:p>
+      <w:pPr>
+        <w:spacing w:line="480" w:lineRule="auto"/>
+        <w:ind w:firstLine="720"/>
+        <w:rPr>
+          <w:rFonts w:ascii="Times New Roman" w:hAnsi="Times New Roman" w:cs="Times New Roman"/>
+          <w:sz w:val="24"/>
+          <w:szCs w:val="24"/>
+        </w:rPr>
+      </w:pPr>
+      <w:r>
+        <w:rPr>
+          <w:rFonts w:ascii="Times New Roman" w:hAnsi="Times New Roman" w:cs="Times New Roman"/>
+          <w:sz w:val="24"/>
+          <w:szCs w:val="24"/>
+        </w:rPr>
+        <w:t>(1 is Christianity, 2 is Islam, 3 is Other)</w:t>
+      </w:r>
+    </w:p>
+    <w:p>
+      <w:pPr>
+        <w:spacing w:line="480" w:lineRule="auto"/>
+        <w:ind w:firstLine="720"/>
+        <w:rPr>
+          <w:rFonts w:ascii="Times New Roman" w:hAnsi="Times New Roman" w:cs="Times New Roman"/>
+          <w:sz w:val="24"/>
+          <w:szCs w:val="24"/>
+        </w:rPr>
+      </w:pPr>
+      <w:r>
+        <w:rPr>
+          <w:rFonts w:ascii="Times New Roman" w:hAnsi="Times New Roman" w:cs="Times New Roman"/>
+          <w:noProof/>
+          <w:sz w:val="24"/>
+          <w:szCs w:val="24"/>
+        </w:rPr>
+        <w:lastRenderedPageBreak/>
+        <w:drawing>
+          <wp:anchor distT="0" distB="0" distL="114300" distR="114300" simplePos="0" relativeHeight="251670528" behindDoc="1" locked="0" layoutInCell="1" allowOverlap="1" wp14:anchorId="1F2B5557" wp14:editId="3785FB9D">
+            <wp:simplePos x="0" y="0"/>
+            <wp:positionH relativeFrom="column">
+              <wp:posOffset>-635</wp:posOffset>
+            </wp:positionH>
+            <wp:positionV relativeFrom="paragraph">
+              <wp:posOffset>2832628</wp:posOffset>
+            </wp:positionV>
+            <wp:extent cx="5943600" cy="595630"/>
+            <wp:effectExtent l="0" t="0" r="0" b="1270"/>
+            <wp:wrapTight wrapText="bothSides">
+              <wp:wrapPolygon edited="0">
+                <wp:start x="0" y="0"/>
+                <wp:lineTo x="0" y="21186"/>
+                <wp:lineTo x="21554" y="21186"/>
+                <wp:lineTo x="21554" y="0"/>
+                <wp:lineTo x="0" y="0"/>
+              </wp:wrapPolygon>
+            </wp:wrapTight>
+            <wp:docPr id="18" name="Picture 18"/>
+            <wp:cNvGraphicFramePr>
+              <a:graphicFrameLocks xmlns:a="http://schemas.openxmlformats.org/drawingml/2006/main" noChangeAspect="1"/>
+            </wp:cNvGraphicFramePr>
+            <a:graphic xmlns:a="http://schemas.openxmlformats.org/drawingml/2006/main">
+              <a:graphicData uri="http://schemas.openxmlformats.org/drawingml/2006/picture">
+                <pic:pic xmlns:pic="http://schemas.openxmlformats.org/drawingml/2006/picture">
+                  <pic:nvPicPr>
+                    <pic:cNvPr id="18" name="Screen Shot 2020-05-16 at 8.01.06 PM.png"/>
+                    <pic:cNvPicPr/>
+                  </pic:nvPicPr>
+                  <pic:blipFill>
+                    <a:blip r:embed="rId16" cstate="print">
+                      <a:extLst>
+                        <a:ext uri="{28A0092B-C50C-407E-A947-70E740481C1C}">
+                          <a14:useLocalDpi xmlns:a14="http://schemas.microsoft.com/office/drawing/2010/main" val="0"/>
+                        </a:ext>
+                      </a:extLst>
+                    </a:blip>
+                    <a:stretch>
+                      <a:fillRect/>
+                    </a:stretch>
+                  </pic:blipFill>
+                  <pic:spPr>
+                    <a:xfrm>
+                      <a:off x="0" y="0"/>
+                      <a:ext cx="5943600" cy="595630"/>
+                    </a:xfrm>
+                    <a:prstGeom prst="rect">
+                      <a:avLst/>
+                    </a:prstGeom>
+                  </pic:spPr>
+                </pic:pic>
+              </a:graphicData>
+            </a:graphic>
+            <wp14:sizeRelH relativeFrom="page">
+              <wp14:pctWidth>0</wp14:pctWidth>
+            </wp14:sizeRelH>
+            <wp14:sizeRelV relativeFrom="page">
+              <wp14:pctHeight>0</wp14:pctHeight>
+            </wp14:sizeRelV>
+          </wp:anchor>
+        </w:drawing>
+      </w:r>
+      <w:r>
+        <w:rPr>
+          <w:rFonts w:ascii="Times New Roman" w:hAnsi="Times New Roman" w:cs="Times New Roman"/>
+          <w:sz w:val="24"/>
+          <w:szCs w:val="24"/>
+        </w:rPr>
+        <w:t>The reason Christianity is very easy to predict makes sense when you start thinking about it. All of the Americas, Europe, and Oceana is Christian so those countries are easy to predict. That leaves us with Africa and Asia, which is where most of the errors would be. However for Africa and the Middle East, all the Arabic speaking countries are Islamic countries. Therefore the hardest parts in the world are the non-Arabic speaking countries in Africa and the rest of Asia.</w:t>
+      </w:r>
+      <w:r>
+        <w:rPr>
+          <w:rFonts w:ascii="Times New Roman" w:hAnsi="Times New Roman" w:cs="Times New Roman"/>
+          <w:sz w:val="24"/>
+          <w:szCs w:val="24"/>
+        </w:rPr>
+        <w:t xml:space="preserve"> Asia has countries in all 3 categories right next to each other and that is why it is very difficult to predict. </w:t>
+      </w:r>
+      <w:r>
+        <w:rPr>
+          <w:rFonts w:ascii="Times New Roman" w:hAnsi="Times New Roman" w:cs="Times New Roman"/>
+          <w:sz w:val="24"/>
+          <w:szCs w:val="24"/>
+        </w:rPr>
+        <w:t xml:space="preserve">Examples of this is South Asia and Southeast Asia. </w:t>
+      </w:r>
+      <w:r>
+        <w:rPr>
+          <w:rFonts w:ascii="Times New Roman" w:hAnsi="Times New Roman" w:cs="Times New Roman"/>
+          <w:sz w:val="24"/>
+          <w:szCs w:val="24"/>
+        </w:rPr>
+        <w:t>Below is the results of the KNN Classifier and the 5-fold cross validation:</w:t>
+      </w:r>
+    </w:p>
+    <w:p>
+      <w:pPr>
+        <w:spacing w:line="480" w:lineRule="auto"/>
+        <w:ind w:firstLine="720"/>
+        <w:rPr>
+          <w:rFonts w:ascii="Times New Roman" w:hAnsi="Times New Roman" w:cs="Times New Roman"/>
+          <w:sz w:val="24"/>
+          <w:szCs w:val="24"/>
+        </w:rPr>
+      </w:pPr>
+    </w:p>
+    <w:p>
+      <w:pPr>
+        <w:spacing w:line="480" w:lineRule="auto"/>
+        <w:ind w:firstLine="720"/>
+        <w:rPr>
+          <w:rFonts w:ascii="Times New Roman" w:hAnsi="Times New Roman" w:cs="Times New Roman"/>
+          <w:sz w:val="24"/>
+          <w:szCs w:val="24"/>
+        </w:rPr>
+      </w:pPr>
+      <w:r>
+        <w:rPr>
+          <w:rFonts w:ascii="Times New Roman" w:hAnsi="Times New Roman" w:cs="Times New Roman"/>
+          <w:sz w:val="24"/>
+          <w:szCs w:val="24"/>
+        </w:rPr>
+        <w:t>The 5-fold cross validation is vey close to the KNN Classifier and is near 90% accuracy, meaning that our model is good.</w:t>
+      </w:r>
+      <w:r>
+        <w:rPr>
+          <w:rFonts w:ascii="Times New Roman" w:hAnsi="Times New Roman" w:cs="Times New Roman"/>
+          <w:sz w:val="24"/>
+          <w:szCs w:val="24"/>
+        </w:rPr>
+        <w:t xml:space="preserve"> As mentioned before, we plotted the K-value error rate:</w:t>
+      </w:r>
+    </w:p>
+    <w:p>
+      <w:pPr>
+        <w:tabs>
+          <w:tab w:val="left" w:pos="3973"/>
+        </w:tabs>
+        <w:spacing w:line="480" w:lineRule="auto"/>
+        <w:ind w:firstLine="720"/>
+        <w:rPr>
+          <w:rFonts w:ascii="Times New Roman" w:hAnsi="Times New Roman" w:cs="Times New Roman"/>
+          <w:sz w:val="24"/>
+          <w:szCs w:val="24"/>
+        </w:rPr>
+      </w:pPr>
+      <w:r>
+        <w:rPr>
+          <w:rFonts w:ascii="Times New Roman" w:hAnsi="Times New Roman" w:cs="Times New Roman"/>
+          <w:noProof/>
+          <w:sz w:val="24"/>
+          <w:szCs w:val="24"/>
+        </w:rPr>
+        <w:drawing>
+          <wp:anchor distT="0" distB="0" distL="114300" distR="114300" simplePos="0" relativeHeight="251672576" behindDoc="1" locked="0" layoutInCell="1" allowOverlap="1" wp14:anchorId="71770A43" wp14:editId="0C314489">
+            <wp:simplePos x="0" y="0"/>
+            <wp:positionH relativeFrom="column">
+              <wp:posOffset>1442720</wp:posOffset>
+            </wp:positionH>
+            <wp:positionV relativeFrom="paragraph">
+              <wp:posOffset>73660</wp:posOffset>
+            </wp:positionV>
+            <wp:extent cx="2952115" cy="2205990"/>
+            <wp:effectExtent l="0" t="0" r="0" b="3810"/>
+            <wp:wrapTight wrapText="bothSides">
+              <wp:wrapPolygon edited="0">
+                <wp:start x="0" y="0"/>
+                <wp:lineTo x="0" y="21513"/>
+                <wp:lineTo x="21465" y="21513"/>
+                <wp:lineTo x="21465" y="0"/>
+                <wp:lineTo x="0" y="0"/>
+              </wp:wrapPolygon>
+            </wp:wrapTight>
+            <wp:docPr id="20" name="Picture 20" descr="A close up of a logo&#10;&#10;Description automatically generated"/>
+            <wp:cNvGraphicFramePr>
+              <a:graphicFrameLocks xmlns:a="http://schemas.openxmlformats.org/drawingml/2006/main" noChangeAspect="1"/>
+            </wp:cNvGraphicFramePr>
+            <a:graphic xmlns:a="http://schemas.openxmlformats.org/drawingml/2006/main">
+              <a:graphicData uri="http://schemas.openxmlformats.org/drawingml/2006/picture">
+                <pic:pic xmlns:pic="http://schemas.openxmlformats.org/drawingml/2006/picture">
+                  <pic:nvPicPr>
+                    <pic:cNvPr id="20" name="Screen Shot 2020-05-16 at 7.59.21 PM.png"/>
+                    <pic:cNvPicPr/>
+                  </pic:nvPicPr>
+                  <pic:blipFill>
+                    <a:blip r:embed="rId17" cstate="print">
+                      <a:extLst>
+                        <a:ext uri="{28A0092B-C50C-407E-A947-70E740481C1C}">
+                          <a14:useLocalDpi xmlns:a14="http://schemas.microsoft.com/office/drawing/2010/main" val="0"/>
+                        </a:ext>
+                      </a:extLst>
+                    </a:blip>
+                    <a:stretch>
+                      <a:fillRect/>
+                    </a:stretch>
+                  </pic:blipFill>
+                  <pic:spPr>
+                    <a:xfrm>
+                      <a:off x="0" y="0"/>
+                      <a:ext cx="2952115" cy="2205990"/>
+                    </a:xfrm>
+                    <a:prstGeom prst="rect">
+                      <a:avLst/>
+                    </a:prstGeom>
+                  </pic:spPr>
+                </pic:pic>
+              </a:graphicData>
+            </a:graphic>
+            <wp14:sizeRelH relativeFrom="page">
+              <wp14:pctWidth>0</wp14:pctWidth>
+            </wp14:sizeRelH>
+            <wp14:sizeRelV relativeFrom="page">
+              <wp14:pctHeight>0</wp14:pctHeight>
+            </wp14:sizeRelV>
+          </wp:anchor>
+        </w:drawing>
+      </w:r>
+      <w:r>
+        <w:rPr>
+          <w:rFonts w:ascii="Times New Roman" w:hAnsi="Times New Roman" w:cs="Times New Roman"/>
+          <w:sz w:val="24"/>
+          <w:szCs w:val="24"/>
+        </w:rPr>
+        <w:tab/>
+      </w:r>
+    </w:p>
+    <w:p>
+      <w:pPr>
+        <w:tabs>
+          <w:tab w:val="left" w:pos="3973"/>
+        </w:tabs>
+        <w:spacing w:line="480" w:lineRule="auto"/>
+        <w:ind w:firstLine="720"/>
+        <w:rPr>
+          <w:rFonts w:ascii="Times New Roman" w:hAnsi="Times New Roman" w:cs="Times New Roman"/>
+          <w:sz w:val="24"/>
+          <w:szCs w:val="24"/>
+        </w:rPr>
+      </w:pPr>
+    </w:p>
+    <w:p>
+      <w:pPr>
+        <w:tabs>
+          <w:tab w:val="left" w:pos="3973"/>
+        </w:tabs>
+        <w:spacing w:line="480" w:lineRule="auto"/>
+        <w:ind w:firstLine="720"/>
+        <w:rPr>
+          <w:rFonts w:ascii="Times New Roman" w:hAnsi="Times New Roman" w:cs="Times New Roman"/>
+          <w:sz w:val="24"/>
+          <w:szCs w:val="24"/>
+        </w:rPr>
+      </w:pPr>
+    </w:p>
+    <w:p>
+      <w:pPr>
+        <w:tabs>
+          <w:tab w:val="left" w:pos="3973"/>
+        </w:tabs>
+        <w:spacing w:line="480" w:lineRule="auto"/>
+        <w:ind w:firstLine="720"/>
+        <w:rPr>
+          <w:rFonts w:ascii="Times New Roman" w:hAnsi="Times New Roman" w:cs="Times New Roman"/>
+          <w:sz w:val="24"/>
+          <w:szCs w:val="24"/>
+        </w:rPr>
+      </w:pPr>
+    </w:p>
+    <w:p>
+      <w:pPr>
+        <w:tabs>
+          <w:tab w:val="left" w:pos="3973"/>
+        </w:tabs>
+        <w:spacing w:line="480" w:lineRule="auto"/>
+        <w:ind w:firstLine="720"/>
+        <w:rPr>
+          <w:rFonts w:ascii="Times New Roman" w:hAnsi="Times New Roman" w:cs="Times New Roman"/>
+          <w:sz w:val="24"/>
+          <w:szCs w:val="24"/>
+        </w:rPr>
+      </w:pPr>
+    </w:p>
+    <w:p>
+      <w:pPr>
+        <w:spacing w:line="480" w:lineRule="auto"/>
+        <w:ind w:firstLine="720"/>
+        <w:rPr>
+          <w:rFonts w:ascii="Times New Roman" w:hAnsi="Times New Roman" w:cs="Times New Roman"/>
+          <w:sz w:val="24"/>
+          <w:szCs w:val="24"/>
+        </w:rPr>
+      </w:pPr>
+    </w:p>
+    <w:p>
+      <w:pPr>
+        <w:spacing w:line="480" w:lineRule="auto"/>
+        <w:ind w:firstLine="720"/>
+        <w:rPr>
+          <w:rFonts w:ascii="Times New Roman" w:hAnsi="Times New Roman" w:cs="Times New Roman"/>
+          <w:sz w:val="24"/>
+          <w:szCs w:val="24"/>
+        </w:rPr>
+      </w:pPr>
+      <w:r>
+        <w:rPr>
+          <w:rFonts w:ascii="Times New Roman" w:hAnsi="Times New Roman" w:cs="Times New Roman"/>
+          <w:sz w:val="24"/>
+          <w:szCs w:val="24"/>
+        </w:rPr>
+        <w:lastRenderedPageBreak/>
+        <w:t>We chose 5 as our K for the models, but as you can see, the higher the k value is the more accurate the prediction model would be.</w:t>
+      </w:r>
+      <w:r>
+        <w:rPr>
+          <w:rFonts w:ascii="Times New Roman" w:hAnsi="Times New Roman" w:cs="Times New Roman"/>
+          <w:sz w:val="24"/>
+          <w:szCs w:val="24"/>
+        </w:rPr>
+        <w:t xml:space="preserve"> However, when we chose a higher value for K, there is a greater chance that the cross validation results and prediction model results are greater apart. </w:t>
+      </w:r>
+    </w:p>
+    <w:p>
+      <w:pPr>
+        <w:spacing w:line="480" w:lineRule="auto"/>
+        <w:ind w:firstLine="720"/>
+        <w:rPr>
+          <w:rFonts w:ascii="Times New Roman" w:hAnsi="Times New Roman" w:cs="Times New Roman"/>
+          <w:sz w:val="24"/>
+          <w:szCs w:val="24"/>
+        </w:rPr>
+      </w:pPr>
+      <w:r>
+        <w:rPr>
+          <w:rFonts w:ascii="Times New Roman" w:hAnsi="Times New Roman" w:cs="Times New Roman"/>
+          <w:noProof/>
+          <w:sz w:val="24"/>
+          <w:szCs w:val="24"/>
+        </w:rPr>
+        <w:drawing>
+          <wp:anchor distT="0" distB="0" distL="114300" distR="114300" simplePos="0" relativeHeight="251673600" behindDoc="1" locked="0" layoutInCell="1" allowOverlap="1" wp14:anchorId="7EE61A59" wp14:editId="294BB01E">
+            <wp:simplePos x="0" y="0"/>
+            <wp:positionH relativeFrom="column">
+              <wp:posOffset>-5394</wp:posOffset>
+            </wp:positionH>
+            <wp:positionV relativeFrom="paragraph">
+              <wp:posOffset>673100</wp:posOffset>
+            </wp:positionV>
+            <wp:extent cx="5973072" cy="694944"/>
+            <wp:effectExtent l="0" t="0" r="0" b="3810"/>
+            <wp:wrapTight wrapText="bothSides">
+              <wp:wrapPolygon edited="0">
+                <wp:start x="0" y="0"/>
+                <wp:lineTo x="0" y="21324"/>
+                <wp:lineTo x="21540" y="21324"/>
+                <wp:lineTo x="21540" y="0"/>
+                <wp:lineTo x="0" y="0"/>
+              </wp:wrapPolygon>
+            </wp:wrapTight>
+            <wp:docPr id="21" name="Picture 21"/>
+            <wp:cNvGraphicFramePr>
+              <a:graphicFrameLocks xmlns:a="http://schemas.openxmlformats.org/drawingml/2006/main" noChangeAspect="1"/>
+            </wp:cNvGraphicFramePr>
+            <a:graphic xmlns:a="http://schemas.openxmlformats.org/drawingml/2006/main">
+              <a:graphicData uri="http://schemas.openxmlformats.org/drawingml/2006/picture">
+                <pic:pic xmlns:pic="http://schemas.openxmlformats.org/drawingml/2006/picture">
+                  <pic:nvPicPr>
+                    <pic:cNvPr id="21" name="Screen Shot 2020-05-16 at 9.15.12 PM.png"/>
+                    <pic:cNvPicPr/>
+                  </pic:nvPicPr>
+                  <pic:blipFill>
+                    <a:blip r:embed="rId18">
+                      <a:extLst>
+                        <a:ext uri="{28A0092B-C50C-407E-A947-70E740481C1C}">
+                          <a14:useLocalDpi xmlns:a14="http://schemas.microsoft.com/office/drawing/2010/main" val="0"/>
+                        </a:ext>
+                      </a:extLst>
+                    </a:blip>
+                    <a:stretch>
+                      <a:fillRect/>
+                    </a:stretch>
+                  </pic:blipFill>
+                  <pic:spPr>
+                    <a:xfrm>
+                      <a:off x="0" y="0"/>
+                      <a:ext cx="5973072" cy="694944"/>
+                    </a:xfrm>
+                    <a:prstGeom prst="rect">
+                      <a:avLst/>
+                    </a:prstGeom>
+                  </pic:spPr>
+                </pic:pic>
+              </a:graphicData>
+            </a:graphic>
+            <wp14:sizeRelH relativeFrom="page">
+              <wp14:pctWidth>0</wp14:pctWidth>
+            </wp14:sizeRelH>
+            <wp14:sizeRelV relativeFrom="page">
+              <wp14:pctHeight>0</wp14:pctHeight>
+            </wp14:sizeRelV>
+          </wp:anchor>
+        </w:drawing>
+      </w:r>
+      <w:r>
+        <w:rPr>
+          <w:rFonts w:ascii="Times New Roman" w:hAnsi="Times New Roman" w:cs="Times New Roman"/>
+          <w:sz w:val="24"/>
+          <w:szCs w:val="24"/>
+        </w:rPr>
+        <w:t>When we used 10 for K, our prediction model had an accuracy of 95% but the cross validation results were still in the 80s:</w:t>
+      </w:r>
+    </w:p>
+    <w:p>
+      <w:pPr>
+        <w:spacing w:line="480" w:lineRule="auto"/>
+        <w:ind w:firstLine="720"/>
+        <w:rPr>
+          <w:rFonts w:ascii="Times New Roman" w:hAnsi="Times New Roman" w:cs="Times New Roman"/>
+          <w:sz w:val="24"/>
+          <w:szCs w:val="24"/>
+        </w:rPr>
+      </w:pPr>
+      <w:r>
+        <w:rPr>
+          <w:rFonts w:ascii="Times New Roman" w:hAnsi="Times New Roman" w:cs="Times New Roman"/>
+          <w:sz w:val="24"/>
+          <w:szCs w:val="24"/>
+        </w:rPr>
+        <w:t>Therefore using 5 as K would be better</w:t>
+      </w:r>
+      <w:r>
+        <w:rPr>
+          <w:rFonts w:ascii="Times New Roman" w:hAnsi="Times New Roman" w:cs="Times New Roman"/>
+          <w:sz w:val="24"/>
+          <w:szCs w:val="24"/>
+        </w:rPr>
+        <w:t xml:space="preserve"> since it is closer to the cross validation results and thus more accurate</w:t>
+      </w:r>
+      <w:r>
+        <w:rPr>
+          <w:rFonts w:ascii="Times New Roman" w:hAnsi="Times New Roman" w:cs="Times New Roman"/>
+          <w:sz w:val="24"/>
+          <w:szCs w:val="24"/>
+        </w:rPr>
+        <w:t>.</w:t>
+      </w:r>
+    </w:p>
+    <w:p>
+      <w:pPr>
+        <w:spacing w:line="480" w:lineRule="auto"/>
+        <w:ind w:firstLine="720"/>
+        <w:rPr>
+          <w:rFonts w:ascii="Times New Roman" w:hAnsi="Times New Roman" w:cs="Times New Roman"/>
+          <w:sz w:val="24"/>
+          <w:szCs w:val="24"/>
+        </w:rPr>
+      </w:pPr>
+      <w:r>
+        <w:rPr>
+          <w:rFonts w:ascii="Times New Roman" w:hAnsi="Times New Roman" w:cs="Times New Roman"/>
+          <w:noProof/>
+          <w:sz w:val="24"/>
+          <w:szCs w:val="24"/>
+        </w:rPr>
+        <w:drawing>
+          <wp:anchor distT="0" distB="0" distL="114300" distR="114300" simplePos="0" relativeHeight="251671552" behindDoc="1" locked="0" layoutInCell="1" allowOverlap="1" wp14:anchorId="045E3F3A" wp14:editId="2023B003">
+            <wp:simplePos x="0" y="0"/>
+            <wp:positionH relativeFrom="column">
+              <wp:posOffset>29088</wp:posOffset>
+            </wp:positionH>
+            <wp:positionV relativeFrom="paragraph">
+              <wp:posOffset>955675</wp:posOffset>
+            </wp:positionV>
+            <wp:extent cx="5943600" cy="612775"/>
+            <wp:effectExtent l="0" t="0" r="0" b="0"/>
+            <wp:wrapTight wrapText="bothSides">
+              <wp:wrapPolygon edited="0">
+                <wp:start x="0" y="0"/>
+                <wp:lineTo x="0" y="21040"/>
+                <wp:lineTo x="21554" y="21040"/>
+                <wp:lineTo x="21554" y="0"/>
+                <wp:lineTo x="0" y="0"/>
+              </wp:wrapPolygon>
+            </wp:wrapTight>
+            <wp:docPr id="19" name="Picture 19"/>
+            <wp:cNvGraphicFramePr>
+              <a:graphicFrameLocks xmlns:a="http://schemas.openxmlformats.org/drawingml/2006/main" noChangeAspect="1"/>
+            </wp:cNvGraphicFramePr>
+            <a:graphic xmlns:a="http://schemas.openxmlformats.org/drawingml/2006/main">
+              <a:graphicData uri="http://schemas.openxmlformats.org/drawingml/2006/picture">
+                <pic:pic xmlns:pic="http://schemas.openxmlformats.org/drawingml/2006/picture">
+                  <pic:nvPicPr>
+                    <pic:cNvPr id="19" name="Screen Shot 2020-05-16 at 9.08.50 PM.png"/>
+                    <pic:cNvPicPr/>
+                  </pic:nvPicPr>
+                  <pic:blipFill>
+                    <a:blip r:embed="rId19">
+                      <a:extLst>
+                        <a:ext uri="{28A0092B-C50C-407E-A947-70E740481C1C}">
+                          <a14:useLocalDpi xmlns:a14="http://schemas.microsoft.com/office/drawing/2010/main" val="0"/>
+                        </a:ext>
+                      </a:extLst>
+                    </a:blip>
+                    <a:stretch>
+                      <a:fillRect/>
+                    </a:stretch>
+                  </pic:blipFill>
+                  <pic:spPr>
+                    <a:xfrm>
+                      <a:off x="0" y="0"/>
+                      <a:ext cx="5943600" cy="612775"/>
+                    </a:xfrm>
+                    <a:prstGeom prst="rect">
+                      <a:avLst/>
+                    </a:prstGeom>
+                  </pic:spPr>
+                </pic:pic>
+              </a:graphicData>
+            </a:graphic>
+            <wp14:sizeRelH relativeFrom="page">
+              <wp14:pctWidth>0</wp14:pctWidth>
+            </wp14:sizeRelH>
+            <wp14:sizeRelV relativeFrom="page">
+              <wp14:pctHeight>0</wp14:pctHeight>
+            </wp14:sizeRelV>
+          </wp:anchor>
+        </w:drawing>
+      </w:r>
+      <w:r>
+        <w:rPr>
+          <w:rFonts w:ascii="Times New Roman" w:hAnsi="Times New Roman" w:cs="Times New Roman"/>
+          <w:sz w:val="24"/>
+          <w:szCs w:val="24"/>
+        </w:rPr>
+        <w:t>Now what about predicting the religion based on a country’s flag? The best predictions we could do were in the 60% accuracy. Below is the accuracies when we based our prediction on the attributes ‘</w:t>
+      </w:r>
+      <w:proofErr w:type="spellStart"/>
+      <w:r>
+        <w:rPr>
+          <w:rFonts w:ascii="Times New Roman" w:hAnsi="Times New Roman" w:cs="Times New Roman"/>
+          <w:sz w:val="24"/>
+          <w:szCs w:val="24"/>
+        </w:rPr>
+        <w:t>sunstars</w:t>
+      </w:r>
+      <w:proofErr w:type="spellEnd"/>
+      <w:r>
+        <w:rPr>
+          <w:rFonts w:ascii="Times New Roman" w:hAnsi="Times New Roman" w:cs="Times New Roman"/>
+          <w:sz w:val="24"/>
+          <w:szCs w:val="24"/>
+        </w:rPr>
+        <w:t>’ and ‘crosses’:</w:t>
+      </w:r>
+    </w:p>
+    <w:p>
+      <w:pPr>
+        <w:spacing w:line="480" w:lineRule="auto"/>
+        <w:ind w:firstLine="720"/>
+        <w:rPr>
+          <w:rFonts w:ascii="Times New Roman" w:hAnsi="Times New Roman" w:cs="Times New Roman"/>
+          <w:sz w:val="24"/>
+          <w:szCs w:val="24"/>
+        </w:rPr>
+      </w:pPr>
+      <w:r>
+        <w:rPr>
+          <w:rFonts w:ascii="Times New Roman" w:hAnsi="Times New Roman" w:cs="Times New Roman"/>
+          <w:sz w:val="24"/>
+          <w:szCs w:val="24"/>
+        </w:rPr>
+        <w:t>Turns out flags of different religions have many similar features.</w:t>
+      </w:r>
+      <w:r>
+        <w:rPr>
+          <w:rFonts w:ascii="Times New Roman" w:hAnsi="Times New Roman" w:cs="Times New Roman"/>
+          <w:sz w:val="24"/>
+          <w:szCs w:val="24"/>
+        </w:rPr>
+        <w:t xml:space="preserve"> Overall, predicting a country’s religion based on geography is achievable, but trying to predict it based on a country’s flag is much more difficult.</w:t>
+      </w:r>
+    </w:p>
+    <w:p>
+      <w:pPr>
+        <w:spacing w:line="480" w:lineRule="auto"/>
+        <w:ind w:firstLine="720"/>
+        <w:rPr>
+          <w:rFonts w:ascii="Times New Roman" w:hAnsi="Times New Roman" w:cs="Times New Roman"/>
+          <w:sz w:val="24"/>
+          <w:szCs w:val="24"/>
+        </w:rPr>
+      </w:pPr>
+    </w:p>
+    <w:p>
+      <w:pPr>
+        <w:spacing w:line="480" w:lineRule="auto"/>
+        <w:ind w:firstLine="720"/>
+        <w:rPr>
+          <w:rFonts w:ascii="Times New Roman" w:hAnsi="Times New Roman" w:cs="Times New Roman"/>
+          <w:sz w:val="24"/>
+          <w:szCs w:val="24"/>
+        </w:rPr>
+      </w:pPr>
+    </w:p>
+    <w:p>
+      <w:pPr>
+        <w:spacing w:line="480" w:lineRule="auto"/>
+        <w:ind w:firstLine="720"/>
+        <w:rPr>
+          <w:rFonts w:ascii="Times New Roman" w:hAnsi="Times New Roman" w:cs="Times New Roman"/>
+          <w:sz w:val="24"/>
+          <w:szCs w:val="24"/>
+        </w:rPr>
+      </w:pPr>
+    </w:p>
+    <w:p>
+      <w:pPr>
+        <w:spacing w:line="480" w:lineRule="auto"/>
+        <w:ind w:firstLine="720"/>
+        <w:rPr>
+          <w:rFonts w:ascii="Times New Roman" w:hAnsi="Times New Roman" w:cs="Times New Roman"/>
+          <w:sz w:val="24"/>
+          <w:szCs w:val="24"/>
+        </w:rPr>
+      </w:pPr>
+    </w:p>
+    <w:p>
+      <w:pPr>
+        <w:spacing w:line="480" w:lineRule="auto"/>
+        <w:ind w:firstLine="720"/>
+        <w:rPr>
+          <w:rFonts w:ascii="Times New Roman" w:hAnsi="Times New Roman" w:cs="Times New Roman"/>
+          <w:sz w:val="24"/>
+          <w:szCs w:val="24"/>
+        </w:rPr>
+      </w:pPr>
+      <w:r>
+        <w:rPr>
+          <w:noProof/>
+        </w:rPr>
+        <w:lastRenderedPageBreak/>
+        <w:drawing>
+          <wp:anchor distT="0" distB="0" distL="114300" distR="114300" simplePos="0" relativeHeight="251659264" behindDoc="1" locked="0" layoutInCell="1" allowOverlap="1" wp14:anchorId="5F47B9A3" wp14:editId="1BAA94F6">
             <wp:simplePos x="0" y="0"/>
             <wp:positionH relativeFrom="margin">
-              <wp:align>center</wp:align>
+              <wp:posOffset>748665</wp:posOffset>
             </wp:positionH>
             <wp:positionV relativeFrom="paragraph">
-              <wp:posOffset>354330</wp:posOffset>
+              <wp:posOffset>1097280</wp:posOffset>
             </wp:positionV>
             <wp:extent cx="4505325" cy="295275"/>
-            <wp:effectExtent l="0" t="0" r="9525" b="9525"/>
-            <wp:wrapSquare wrapText="bothSides"/>
+            <wp:effectExtent l="0" t="0" r="3175" b="0"/>
+            <wp:wrapTight wrapText="bothSides">
+              <wp:wrapPolygon edited="0">
+                <wp:start x="0" y="0"/>
+                <wp:lineTo x="0" y="20439"/>
+                <wp:lineTo x="21554" y="20439"/>
+                <wp:lineTo x="21554" y="0"/>
+                <wp:lineTo x="0" y="0"/>
+              </wp:wrapPolygon>
+            </wp:wrapTight>
             <wp:docPr id="4" name="Picture 4"/>
             <wp:cNvGraphicFramePr>
               <a:graphicFrameLocks xmlns:a="http://schemas.openxmlformats.org/drawingml/2006/main" noChangeAspect="1"/>
@@ -511,7 +2891,7 @@
                     <pic:cNvPicPr/>
                   </pic:nvPicPr>
                   <pic:blipFill>
-                    <a:blip r:embed="rId8">
+                    <a:blip r:embed="rId20">
                       <a:extLst>
                         <a:ext uri="{28A0092B-C50C-407E-A947-70E740481C1C}">
                           <a14:useLocalDpi xmlns:a14="http://schemas.microsoft.com/office/drawing/2010/main" val="0"/>
@@ -543,36 +2923,71 @@
           <w:sz w:val="24"/>
           <w:szCs w:val="24"/>
         </w:rPr>
-        <w:tab/>
-        <w:t>Looking at the results of the random forests algorithm, the accuracy averages around 85%.</w:t>
-      </w:r>
-    </w:p>
-    <w:p>
-      <w:pPr>
-        <w:spacing w:line="480" w:lineRule="auto"/>
-        <w:rPr>
-          <w:rFonts w:ascii="Times New Roman" w:hAnsi="Times New Roman" w:cs="Times New Roman"/>
-          <w:sz w:val="24"/>
-          <w:szCs w:val="24"/>
-        </w:rPr>
-      </w:pPr>
-      <w:r>
-        <w:rPr>
-          <w:rFonts w:ascii="Times New Roman" w:hAnsi="Times New Roman" w:cs="Times New Roman"/>
+        <w:t xml:space="preserve">We could now compare our KNN classifier results with the random forest decision trees classifier. </w:t>
+      </w:r>
+      <w:r>
+        <w:rPr>
+          <w:rFonts w:ascii="Times New Roman" w:hAnsi="Times New Roman" w:cs="Times New Roman"/>
+          <w:sz w:val="24"/>
+          <w:szCs w:val="24"/>
+        </w:rPr>
+        <w:t>L</w:t>
+      </w:r>
+      <w:r>
+        <w:rPr>
+          <w:rFonts w:ascii="Times New Roman" w:hAnsi="Times New Roman" w:cs="Times New Roman"/>
+          <w:sz w:val="24"/>
+          <w:szCs w:val="24"/>
+        </w:rPr>
+        <w:t>ooking at the results of the random forests algorithm, the accuracy averages around 85%</w:t>
+      </w:r>
+      <w:r>
+        <w:rPr>
+          <w:rFonts w:ascii="Times New Roman" w:hAnsi="Times New Roman" w:cs="Times New Roman"/>
+          <w:sz w:val="24"/>
+          <w:szCs w:val="24"/>
+        </w:rPr>
+        <w:t>:</w:t>
+      </w:r>
+    </w:p>
+    <w:p>
+      <w:pPr>
+        <w:spacing w:line="480" w:lineRule="auto"/>
+        <w:rPr>
+          <w:rFonts w:ascii="Times New Roman" w:hAnsi="Times New Roman" w:cs="Times New Roman"/>
+          <w:sz w:val="24"/>
+          <w:szCs w:val="24"/>
+        </w:rPr>
+      </w:pPr>
+    </w:p>
+    <w:p>
+      <w:pPr>
+        <w:spacing w:line="480" w:lineRule="auto"/>
+        <w:ind w:firstLine="720"/>
+        <w:rPr>
+          <w:rFonts w:ascii="Times New Roman" w:hAnsi="Times New Roman" w:cs="Times New Roman"/>
+          <w:sz w:val="24"/>
+          <w:szCs w:val="24"/>
+        </w:rPr>
+      </w:pPr>
+      <w:r>
+        <w:rPr>
+          <w:rFonts w:ascii="Times New Roman" w:hAnsi="Times New Roman" w:cs="Times New Roman"/>
+          <w:noProof/>
           <w:sz w:val="24"/>
           <w:szCs w:val="24"/>
         </w:rPr>
         <w:drawing>
-          <wp:anchor distT="0" distB="0" distL="114300" distR="114300" simplePos="0" relativeHeight="251658240" behindDoc="0" locked="0" layoutInCell="1" allowOverlap="1" wp14:anchorId="317695A0" wp14:editId="4BC0D2E2">
+          <wp:anchor distT="0" distB="0" distL="114300" distR="114300" simplePos="0" relativeHeight="251658240" behindDoc="0" locked="0" layoutInCell="1" allowOverlap="1" wp14:anchorId="317695A0" wp14:editId="02BF378C">
             <wp:simplePos x="0" y="0"/>
             <wp:positionH relativeFrom="margin">
-              <wp:align>center</wp:align>
+              <wp:posOffset>1255395</wp:posOffset>
             </wp:positionH>
             <wp:positionV relativeFrom="paragraph">
-              <wp:posOffset>575310</wp:posOffset>
+              <wp:posOffset>1321435</wp:posOffset>
             </wp:positionV>
-            <wp:extent cx="3429000" cy="3429000"/>
-            <wp:effectExtent l="0" t="0" r="0" b="0"/>
+            <wp:extent cx="3260725" cy="3260725"/>
+            <wp:effectExtent l="0" t="0" r="3175" b="3175"/>
             <wp:wrapTopAndBottom/>
             <wp:docPr id="1" name="Picture 1"/>
             <wp:cNvGraphicFramePr>
@@ -586,7 +3001,7 @@
                     <pic:cNvPicPr/>
                   </pic:nvPicPr>
                   <pic:blipFill>
-                    <a:blip r:embed="rId9" cstate="print">
+                    <a:blip r:embed="rId21" cstate="print">
                       <a:extLst>
                         <a:ext uri="{28A0092B-C50C-407E-A947-70E740481C1C}">
                           <a14:useLocalDpi xmlns:a14="http://schemas.microsoft.com/office/drawing/2010/main" val="0"/>
@@ -600,7 +3015,7 @@
                   <pic:spPr>
                     <a:xfrm>
                       <a:off x="0" y="0"/>
-                      <a:ext cx="3429000" cy="3429000"/>
+                      <a:ext cx="3260725" cy="3260725"/>
                     </a:xfrm>
                     <a:prstGeom prst="rect">
                       <a:avLst/>
@@ -609,6 +3024,12 @@
                 </pic:pic>
               </a:graphicData>
             </a:graphic>
+            <wp14:sizeRelH relativeFrom="margin">
+              <wp14:pctWidth>0</wp14:pctWidth>
+            </wp14:sizeRelH>
+            <wp14:sizeRelV relativeFrom="margin">
+              <wp14:pctHeight>0</wp14:pctHeight>
+            </wp14:sizeRelV>
           </wp:anchor>
         </w:drawing>
       </w:r>
@@ -642,32 +3063,82 @@
           <w:sz w:val="24"/>
           <w:szCs w:val="24"/>
         </w:rPr>
-        <w:t xml:space="preserve"> the test cases were classified correctly, meaning that the features </w:t>
-      </w:r>
-      <w:r>
-        <w:rPr>
-          <w:rFonts w:ascii="Times New Roman" w:hAnsi="Times New Roman" w:cs="Times New Roman"/>
-          <w:sz w:val="24"/>
-          <w:szCs w:val="24"/>
-        </w:rPr>
-        <w:t xml:space="preserve">do a good job of predicting religion. </w:t>
-      </w:r>
-      <w:r>
-        <w:rPr>
-          <w:rFonts w:ascii="Times New Roman" w:hAnsi="Times New Roman" w:cs="Times New Roman"/>
-          <w:sz w:val="24"/>
-          <w:szCs w:val="24"/>
-          <w:highlight w:val="yellow"/>
-        </w:rPr>
-        <w:t>IDK WHAT ELSE TO WRITE</w:t>
-      </w:r>
-      <w:r>
-        <w:rPr>
-          <w:rFonts w:ascii="Times New Roman" w:hAnsi="Times New Roman" w:cs="Times New Roman"/>
-          <w:sz w:val="24"/>
-          <w:szCs w:val="24"/>
-        </w:rPr>
-        <w:t xml:space="preserve"> </w:t>
+        <w:t xml:space="preserve"> the test cases were classified correctly</w:t>
+      </w:r>
+      <w:r>
+        <w:rPr>
+          <w:rFonts w:ascii="Times New Roman" w:hAnsi="Times New Roman" w:cs="Times New Roman"/>
+          <w:sz w:val="24"/>
+          <w:szCs w:val="24"/>
+        </w:rPr>
+        <w:t xml:space="preserve"> and was around the same accuracy for our ‘landmass’ and ‘language’ KNN classifier</w:t>
+      </w:r>
+      <w:r>
+        <w:rPr>
+          <w:rFonts w:ascii="Times New Roman" w:hAnsi="Times New Roman" w:cs="Times New Roman"/>
+          <w:sz w:val="24"/>
+          <w:szCs w:val="24"/>
+        </w:rPr>
+        <w:t xml:space="preserve">, meaning that the features </w:t>
+      </w:r>
+      <w:r>
+        <w:rPr>
+          <w:rFonts w:ascii="Times New Roman" w:hAnsi="Times New Roman" w:cs="Times New Roman"/>
+          <w:sz w:val="24"/>
+          <w:szCs w:val="24"/>
+        </w:rPr>
+        <w:t>do a good job of predicting religion.</w:t>
+      </w:r>
+      <w:r>
+        <w:rPr>
+          <w:rFonts w:ascii="Times New Roman" w:hAnsi="Times New Roman" w:cs="Times New Roman"/>
+          <w:sz w:val="24"/>
+          <w:szCs w:val="24"/>
+        </w:rPr>
+        <w:t xml:space="preserve"> Below is </w:t>
+      </w:r>
+      <w:r>
+        <w:rPr>
+          <w:rFonts w:ascii="Times New Roman" w:hAnsi="Times New Roman" w:cs="Times New Roman"/>
+          <w:sz w:val="24"/>
+          <w:szCs w:val="24"/>
+        </w:rPr>
+        <w:t>one of many decision trees in the forest:</w:t>
+      </w:r>
+    </w:p>
+    <w:p>
+      <w:pPr>
+        <w:spacing w:line="480" w:lineRule="auto"/>
+        <w:rPr>
+          <w:rFonts w:ascii="Times New Roman" w:hAnsi="Times New Roman" w:cs="Times New Roman"/>
+          <w:sz w:val="24"/>
+          <w:szCs w:val="24"/>
+        </w:rPr>
+      </w:pPr>
+      <w:r>
+        <w:rPr>
+          <w:rFonts w:ascii="Times New Roman" w:hAnsi="Times New Roman" w:cs="Times New Roman"/>
+          <w:sz w:val="24"/>
+          <w:szCs w:val="24"/>
+        </w:rPr>
+        <w:tab/>
+        <w:t>To view the tree, open the image file ‘</w:t>
+      </w:r>
+      <w:r>
+        <w:rPr>
+          <w:rFonts w:ascii="Times New Roman" w:hAnsi="Times New Roman" w:cs="Times New Roman"/>
+          <w:sz w:val="24"/>
+          <w:szCs w:val="24"/>
+        </w:rPr>
+        <w:t>religion_decision_tree.png</w:t>
+      </w:r>
+      <w:r>
+        <w:rPr>
+          <w:rFonts w:ascii="Times New Roman" w:hAnsi="Times New Roman" w:cs="Times New Roman"/>
+          <w:sz w:val="24"/>
+          <w:szCs w:val="24"/>
+        </w:rPr>
+        <w:t>’.</w:t>
       </w:r>
     </w:p>
     <w:p>
@@ -680,18 +3151,22 @@
           <w:szCs w:val="44"/>
         </w:rPr>
       </w:pPr>
-      <w:r>
+    </w:p>
+    <w:p>
+      <w:pPr>
+        <w:spacing w:line="480" w:lineRule="auto"/>
+        <w:jc w:val="center"/>
         <w:rPr>
           <w:rFonts w:ascii="Times New Roman" w:hAnsi="Times New Roman" w:cs="Times New Roman"/>
           <w:sz w:val="44"/>
           <w:szCs w:val="44"/>
         </w:rPr>
-        <w:t>Team Contribution</w:t>
-      </w:r>
-    </w:p>
-    <w:p>
-      <w:pPr>
-        <w:spacing w:line="480" w:lineRule="auto"/>
+      </w:pPr>
+    </w:p>
+    <w:p>
+      <w:pPr>
+        <w:spacing w:line="480" w:lineRule="auto"/>
+        <w:jc w:val="center"/>
         <w:rPr>
           <w:rFonts w:ascii="Times New Roman" w:hAnsi="Times New Roman" w:cs="Times New Roman"/>
           <w:sz w:val="44"/>
@@ -704,38 +3179,171 @@
           <w:sz w:val="44"/>
           <w:szCs w:val="44"/>
         </w:rPr>
-        <w:tab/>
-      </w:r>
-      <w:r>
-        <w:rPr>
-          <w:rFonts w:ascii="Times New Roman" w:hAnsi="Times New Roman" w:cs="Times New Roman"/>
-          <w:sz w:val="24"/>
-          <w:szCs w:val="24"/>
-        </w:rPr>
-        <w:t>Raymond wrote the code and project report sections for random forests.</w:t>
-      </w:r>
-    </w:p>
-    <w:p>
-      <w:pPr>
-        <w:spacing w:line="480" w:lineRule="auto"/>
-        <w:jc w:val="center"/>
+        <w:lastRenderedPageBreak/>
+        <w:t>Team Contribution</w:t>
+      </w:r>
+    </w:p>
+    <w:p>
+      <w:pPr>
+        <w:spacing w:line="480" w:lineRule="auto"/>
+        <w:rPr>
+          <w:rFonts w:ascii="Times New Roman" w:hAnsi="Times New Roman" w:cs="Times New Roman"/>
+          <w:sz w:val="24"/>
+          <w:szCs w:val="24"/>
+        </w:rPr>
+      </w:pPr>
+      <w:r>
         <w:rPr>
           <w:rFonts w:ascii="Times New Roman" w:hAnsi="Times New Roman" w:cs="Times New Roman"/>
           <w:sz w:val="44"/>
           <w:szCs w:val="44"/>
         </w:rPr>
-      </w:pPr>
-      <w:r>
+        <w:tab/>
+      </w:r>
+      <w:r>
+        <w:rPr>
+          <w:rFonts w:ascii="Times New Roman" w:hAnsi="Times New Roman" w:cs="Times New Roman"/>
+          <w:sz w:val="24"/>
+          <w:szCs w:val="24"/>
+        </w:rPr>
+        <w:t>Raymond wrote the code and project report sections for random forests.</w:t>
+      </w:r>
+      <w:r>
+        <w:rPr>
+          <w:rFonts w:ascii="Times New Roman" w:hAnsi="Times New Roman" w:cs="Times New Roman"/>
+          <w:sz w:val="24"/>
+          <w:szCs w:val="24"/>
+        </w:rPr>
+        <w:t xml:space="preserve"> Gurpreeth wrote the code and project report sections for the KNN Classifier.</w:t>
+      </w:r>
+    </w:p>
+    <w:p>
+      <w:pPr>
+        <w:spacing w:line="480" w:lineRule="auto"/>
         <w:rPr>
           <w:rFonts w:ascii="Times New Roman" w:hAnsi="Times New Roman" w:cs="Times New Roman"/>
           <w:sz w:val="44"/>
           <w:szCs w:val="44"/>
         </w:rPr>
+      </w:pPr>
+    </w:p>
+    <w:p>
+      <w:pPr>
+        <w:spacing w:line="480" w:lineRule="auto"/>
+        <w:jc w:val="center"/>
+        <w:rPr>
+          <w:rFonts w:ascii="Times New Roman" w:hAnsi="Times New Roman" w:cs="Times New Roman"/>
+          <w:sz w:val="44"/>
+          <w:szCs w:val="44"/>
+        </w:rPr>
+      </w:pPr>
+      <w:r>
+        <w:rPr>
+          <w:rFonts w:ascii="Times New Roman" w:hAnsi="Times New Roman" w:cs="Times New Roman"/>
+          <w:sz w:val="44"/>
+          <w:szCs w:val="44"/>
+        </w:rPr>
         <w:t>References and Citations</w:t>
       </w:r>
     </w:p>
+    <w:p>
+      <w:pPr>
+        <w:spacing w:after="0" w:line="240" w:lineRule="auto"/>
+        <w:rPr>
+          <w:rFonts w:ascii="Times New Roman" w:eastAsia="Times New Roman" w:hAnsi="Times New Roman" w:cs="Times New Roman"/>
+          <w:sz w:val="24"/>
+          <w:szCs w:val="24"/>
+        </w:rPr>
+      </w:pPr>
+      <w:r>
+        <w:rPr>
+          <w:rFonts w:ascii="Times New Roman" w:eastAsia="Times New Roman" w:hAnsi="Times New Roman" w:cs="Times New Roman"/>
+          <w:sz w:val="24"/>
+          <w:szCs w:val="24"/>
+        </w:rPr>
+        <w:t xml:space="preserve">UCI Flags Dataset:  </w:t>
+      </w:r>
+      <w:hyperlink r:id="rId22" w:history="1">
+        <w:r>
+          <w:rPr>
+            <w:rStyle w:val="Hyperlink"/>
+            <w:rFonts w:ascii="Times New Roman" w:eastAsia="Times New Roman" w:hAnsi="Times New Roman" w:cs="Times New Roman"/>
+            <w:sz w:val="24"/>
+            <w:szCs w:val="24"/>
+          </w:rPr>
+          <w:t>https://archive.ics.uci.edu/ml/datasets/Flags</w:t>
+        </w:r>
+      </w:hyperlink>
+    </w:p>
+    <w:p>
+      <w:pPr>
+        <w:spacing w:after="0" w:line="240" w:lineRule="auto"/>
+        <w:rPr>
+          <w:rFonts w:ascii="Times New Roman" w:eastAsia="Times New Roman" w:hAnsi="Times New Roman" w:cs="Times New Roman"/>
+          <w:sz w:val="24"/>
+          <w:szCs w:val="24"/>
+        </w:rPr>
+      </w:pPr>
+    </w:p>
+    <w:p>
+      <w:pPr>
+        <w:spacing w:after="0" w:line="240" w:lineRule="auto"/>
+        <w:rPr>
+          <w:rFonts w:ascii="Times New Roman" w:eastAsia="Times New Roman" w:hAnsi="Times New Roman" w:cs="Times New Roman"/>
+          <w:sz w:val="24"/>
+          <w:szCs w:val="24"/>
+        </w:rPr>
+      </w:pPr>
+      <w:r>
+        <w:rPr>
+          <w:rFonts w:ascii="Times New Roman" w:eastAsia="Times New Roman" w:hAnsi="Times New Roman" w:cs="Times New Roman"/>
+          <w:sz w:val="24"/>
+          <w:szCs w:val="24"/>
+        </w:rPr>
+        <w:t xml:space="preserve">For </w:t>
+      </w:r>
+      <w:proofErr w:type="spellStart"/>
+      <w:r>
+        <w:rPr>
+          <w:rFonts w:ascii="Times New Roman" w:eastAsia="Times New Roman" w:hAnsi="Times New Roman" w:cs="Times New Roman"/>
+          <w:sz w:val="24"/>
+          <w:szCs w:val="24"/>
+        </w:rPr>
+        <w:t>sklearn</w:t>
+      </w:r>
+      <w:proofErr w:type="spellEnd"/>
+      <w:r>
+        <w:rPr>
+          <w:rFonts w:ascii="Times New Roman" w:eastAsia="Times New Roman" w:hAnsi="Times New Roman" w:cs="Times New Roman"/>
+          <w:sz w:val="24"/>
+          <w:szCs w:val="24"/>
+        </w:rPr>
+        <w:t xml:space="preserve"> code stuff: </w:t>
+      </w:r>
+      <w:hyperlink r:id="rId23" w:history="1">
+        <w:r>
+          <w:rPr>
+            <w:rStyle w:val="Hyperlink"/>
+            <w:rFonts w:ascii="Times New Roman" w:eastAsia="Times New Roman" w:hAnsi="Times New Roman" w:cs="Times New Roman"/>
+            <w:sz w:val="24"/>
+            <w:szCs w:val="24"/>
+          </w:rPr>
+          <w:t>https://scikit-learn.org/stable/</w:t>
+        </w:r>
+      </w:hyperlink>
+    </w:p>
+    <w:p>
+      <w:pPr>
+        <w:spacing w:after="0" w:line="240" w:lineRule="auto"/>
+        <w:rPr>
+          <w:rFonts w:ascii="Times New Roman" w:eastAsia="Times New Roman" w:hAnsi="Times New Roman" w:cs="Times New Roman"/>
+          <w:sz w:val="24"/>
+          <w:szCs w:val="24"/>
+        </w:rPr>
+      </w:pPr>
+    </w:p>
     <w:sectPr>
-      <w:headerReference w:type="default" r:id="rId10"/>
+      <w:headerReference w:type="default" r:id="rId24"/>
       <w:pgSz w:w="12240" w:h="15840"/>
       <w:pgMar w:top="1440" w:right="1440" w:bottom="1440" w:left="1440" w:header="720" w:footer="720" w:gutter="0"/>
       <w:cols w:space="720"/>
@@ -812,25 +3420,7 @@
         <w:sz w:val="24"/>
         <w:szCs w:val="24"/>
       </w:rPr>
-      <w:t xml:space="preserve">Raymond Huang, </w:t>
-    </w:r>
-    <w:proofErr w:type="spellStart"/>
-    <w:r>
-      <w:rPr>
-        <w:rFonts w:ascii="Times New Roman" w:hAnsi="Times New Roman" w:cs="Times New Roman"/>
-        <w:sz w:val="24"/>
-        <w:szCs w:val="24"/>
-      </w:rPr>
-      <w:t>Gurpreeth</w:t>
-    </w:r>
-    <w:proofErr w:type="spellEnd"/>
-    <w:r>
-      <w:rPr>
-        <w:rFonts w:ascii="Times New Roman" w:hAnsi="Times New Roman" w:cs="Times New Roman"/>
-        <w:sz w:val="24"/>
-        <w:szCs w:val="24"/>
-      </w:rPr>
-      <w:t xml:space="preserve"> Singh</w:t>
+      <w:t>Raymond Huang, Gurpreeth Singh</w:t>
     </w:r>
     <w:r>
       <w:rPr>
@@ -891,6 +3481,127 @@
     </w:pPr>
   </w:p>
 </w:hdr>
+</file>
+
+<file path=word/numbering.xml><?xml version="1.0" encoding="utf-8"?>
+<w:numbering xmlns:wpc="http://schemas.microsoft.com/office/word/2010/wordprocessingCanvas" xmlns:cx="http://schemas.microsoft.com/office/drawing/2014/chartex" xmlns:cx1="http://schemas.microsoft.com/office/drawing/2015/9/8/chartex" xmlns:cx2="http://schemas.microsoft.com/office/drawing/2015/10/21/chartex" xmlns:cx3="http://schemas.microsoft.com/office/drawing/2016/5/9/chartex" xmlns:cx4="http://schemas.microsoft.com/office/drawing/2016/5/10/chartex" xmlns:cx5="http://schemas.microsoft.com/office/drawing/2016/5/11/chartex" xmlns:cx6="http://schemas.microsoft.com/office/drawing/2016/5/12/chartex" xmlns:cx7="http://schemas.microsoft.com/office/drawing/2016/5/13/chartex" xmlns:cx8="http://schemas.microsoft.com/office/drawing/2016/5/14/chartex" xmlns:mc="http://schemas.openxmlformats.org/markup-compatibility/2006" xmlns:aink="http://schemas.microsoft.com/office/drawing/2016/ink" xmlns:am3d="http://schemas.microsoft.com/office/drawing/2017/model3d" xmlns:o="urn:schemas-microsoft-com:office:office" xmlns:r="http://schemas.openxmlformats.org/officeDocument/2006/relationships" xmlns:m="http://schemas.openxmlformats.org/officeDocument/2006/math" xmlns:v="urn:schemas-microsoft-com:vml" xmlns:wp14="http://schemas.microsoft.com/office/word/2010/wordprocessingDrawing" xmlns:wp="http://schemas.openxmlformats.org/drawingml/2006/wordprocessingDrawing" xmlns:w10="urn:schemas-microsoft-com:office:word" xmlns:w="http://schemas.openxmlformats.org/wordprocessingml/2006/main" xmlns:w14="http://schemas.microsoft.com/office/word/2010/wordml" xmlns:w15="http://schemas.microsoft.com/office/word/2012/wordml" xmlns:w16cex="http://schemas.microsoft.com/office/word/2018/wordml/cex" xmlns:w16cid="http://schemas.microsoft.com/office/word/2016/wordml/cid" xmlns:w16="http://schemas.microsoft.com/office/word/2018/wordml" xmlns:w16se="http://schemas.microsoft.com/office/word/2015/wordml/symex" xmlns:wpg="http://schemas.microsoft.com/office/word/2010/wordprocessingGroup" xmlns:wpi="http://schemas.microsoft.com/office/word/2010/wordprocessingInk" xmlns:wne="http://schemas.microsoft.com/office/word/2006/wordml" xmlns:wps="http://schemas.microsoft.com/office/word/2010/wordprocessingShape" mc:Ignorable="w14 w15 w16se w16cid w16 w16cex wp14">
+  <w:abstractNum w:abstractNumId="0" w15:restartNumberingAfterBreak="0">
+    <w:nsid w:val="25514BEB"/>
+    <w:multiLevelType w:val="hybridMultilevel"/>
+    <w:tmpl w:val="8C60AFCE"/>
+    <w:lvl w:ilvl="0" w:tplc="04090001">
+      <w:start w:val="1"/>
+      <w:numFmt w:val="bullet"/>
+      <w:lvlText w:val=""/>
+      <w:lvlJc w:val="left"/>
+      <w:pPr>
+        <w:ind w:left="1449" w:hanging="360"/>
+      </w:pPr>
+      <w:rPr>
+        <w:rFonts w:ascii="Symbol" w:hAnsi="Symbol" w:hint="default"/>
+      </w:rPr>
+    </w:lvl>
+    <w:lvl w:ilvl="1" w:tplc="04090003" w:tentative="1">
+      <w:start w:val="1"/>
+      <w:numFmt w:val="bullet"/>
+      <w:lvlText w:val="o"/>
+      <w:lvlJc w:val="left"/>
+      <w:pPr>
+        <w:ind w:left="2169" w:hanging="360"/>
+      </w:pPr>
+      <w:rPr>
+        <w:rFonts w:ascii="Courier New" w:hAnsi="Courier New" w:cs="Courier New" w:hint="default"/>
+      </w:rPr>
+    </w:lvl>
+    <w:lvl w:ilvl="2" w:tplc="04090005" w:tentative="1">
+      <w:start w:val="1"/>
+      <w:numFmt w:val="bullet"/>
+      <w:lvlText w:val=""/>
+      <w:lvlJc w:val="left"/>
+      <w:pPr>
+        <w:ind w:left="2889" w:hanging="360"/>
+      </w:pPr>
+      <w:rPr>
+        <w:rFonts w:ascii="Wingdings" w:hAnsi="Wingdings" w:hint="default"/>
+      </w:rPr>
+    </w:lvl>
+    <w:lvl w:ilvl="3" w:tplc="04090001" w:tentative="1">
+      <w:start w:val="1"/>
+      <w:numFmt w:val="bullet"/>
+      <w:lvlText w:val=""/>
+      <w:lvlJc w:val="left"/>
+      <w:pPr>
+        <w:ind w:left="3609" w:hanging="360"/>
+      </w:pPr>
+      <w:rPr>
+        <w:rFonts w:ascii="Symbol" w:hAnsi="Symbol" w:hint="default"/>
+      </w:rPr>
+    </w:lvl>
+    <w:lvl w:ilvl="4" w:tplc="04090003" w:tentative="1">
+      <w:start w:val="1"/>
+      <w:numFmt w:val="bullet"/>
+      <w:lvlText w:val="o"/>
+      <w:lvlJc w:val="left"/>
+      <w:pPr>
+        <w:ind w:left="4329" w:hanging="360"/>
+      </w:pPr>
+      <w:rPr>
+        <w:rFonts w:ascii="Courier New" w:hAnsi="Courier New" w:cs="Courier New" w:hint="default"/>
+      </w:rPr>
+    </w:lvl>
+    <w:lvl w:ilvl="5" w:tplc="04090005" w:tentative="1">
+      <w:start w:val="1"/>
+      <w:numFmt w:val="bullet"/>
+      <w:lvlText w:val=""/>
+      <w:lvlJc w:val="left"/>
+      <w:pPr>
+        <w:ind w:left="5049" w:hanging="360"/>
+      </w:pPr>
+      <w:rPr>
+        <w:rFonts w:ascii="Wingdings" w:hAnsi="Wingdings" w:hint="default"/>
+      </w:rPr>
+    </w:lvl>
+    <w:lvl w:ilvl="6" w:tplc="04090001" w:tentative="1">
+      <w:start w:val="1"/>
+      <w:numFmt w:val="bullet"/>
+      <w:lvlText w:val=""/>
+      <w:lvlJc w:val="left"/>
+      <w:pPr>
+        <w:ind w:left="5769" w:hanging="360"/>
+      </w:pPr>
+      <w:rPr>
+        <w:rFonts w:ascii="Symbol" w:hAnsi="Symbol" w:hint="default"/>
+      </w:rPr>
+    </w:lvl>
+    <w:lvl w:ilvl="7" w:tplc="04090003" w:tentative="1">
+      <w:start w:val="1"/>
+      <w:numFmt w:val="bullet"/>
+      <w:lvlText w:val="o"/>
+      <w:lvlJc w:val="left"/>
+      <w:pPr>
+        <w:ind w:left="6489" w:hanging="360"/>
+      </w:pPr>
+      <w:rPr>
+        <w:rFonts w:ascii="Courier New" w:hAnsi="Courier New" w:cs="Courier New" w:hint="default"/>
+      </w:rPr>
+    </w:lvl>
+    <w:lvl w:ilvl="8" w:tplc="04090005" w:tentative="1">
+      <w:start w:val="1"/>
+      <w:numFmt w:val="bullet"/>
+      <w:lvlText w:val=""/>
+      <w:lvlJc w:val="left"/>
+      <w:pPr>
+        <w:ind w:left="7209" w:hanging="360"/>
+      </w:pPr>
+      <w:rPr>
+        <w:rFonts w:ascii="Wingdings" w:hAnsi="Wingdings" w:hint="default"/>
+      </w:rPr>
+    </w:lvl>
+  </w:abstractNum>
+  <w:num w:numId="1">
+    <w:abstractNumId w:val="0"/>
+  </w:num>
+</w:numbering>
 </file>
 
 <file path=word/styles.xml><?xml version="1.0" encoding="utf-8"?>
@@ -1016,6 +3727,7 @@
     <w:lsdException w:name="HTML Sample" w:semiHidden="1" w:unhideWhenUsed="1"/>
     <w:lsdException w:name="HTML Typewriter" w:semiHidden="1" w:unhideWhenUsed="1"/>
     <w:lsdException w:name="HTML Variable" w:semiHidden="1" w:unhideWhenUsed="1"/>
+    <w:lsdException w:name="Normal Table" w:semiHidden="1" w:unhideWhenUsed="1"/>
     <w:lsdException w:name="annotation subject" w:semiHidden="1" w:unhideWhenUsed="1"/>
     <w:lsdException w:name="No List" w:semiHidden="1" w:unhideWhenUsed="1"/>
     <w:lsdException w:name="Outline List 1" w:semiHidden="1" w:unhideWhenUsed="1"/>
@@ -1062,8 +3774,10 @@
     <w:lsdException w:name="Table Subtle 2" w:semiHidden="1" w:unhideWhenUsed="1"/>
     <w:lsdException w:name="Table Web 1" w:semiHidden="1" w:unhideWhenUsed="1"/>
     <w:lsdException w:name="Table Web 2" w:semiHidden="1" w:unhideWhenUsed="1"/>
+    <w:lsdException w:name="Table Web 3" w:semiHidden="1" w:unhideWhenUsed="1"/>
     <w:lsdException w:name="Balloon Text" w:semiHidden="1" w:unhideWhenUsed="1"/>
     <w:lsdException w:name="Table Grid" w:uiPriority="39"/>
+    <w:lsdException w:name="Table Theme" w:semiHidden="1" w:unhideWhenUsed="1"/>
     <w:lsdException w:name="Placeholder Text" w:semiHidden="1"/>
     <w:lsdException w:name="No Spacing" w:uiPriority="1" w:qFormat="1"/>
     <w:lsdException w:name="Light Shading" w:uiPriority="60"/>
@@ -1359,6 +4073,40 @@
     <w:link w:val="Footer"/>
     <w:uiPriority w:val="99"/>
     <w:rsid w:val="0014045A"/>
+  </w:style>
+  <w:style w:type="character" w:styleId="Hyperlink">
+    <w:name w:val="Hyperlink"/>
+    <w:basedOn w:val="DefaultParagraphFont"/>
+    <w:uiPriority w:val="99"/>
+    <w:unhideWhenUsed/>
+    <w:rsid w:val="002842B4"/>
+    <w:rPr>
+      <w:color w:val="0000FF"/>
+      <w:u w:val="single"/>
+    </w:rPr>
+  </w:style>
+  <w:style w:type="character" w:styleId="UnresolvedMention">
+    <w:name w:val="Unresolved Mention"/>
+    <w:basedOn w:val="DefaultParagraphFont"/>
+    <w:uiPriority w:val="99"/>
+    <w:semiHidden/>
+    <w:unhideWhenUsed/>
+    <w:rsid w:val="002842B4"/>
+    <w:rPr>
+      <w:color w:val="605E5C"/>
+      <w:shd w:val="clear" w:color="auto" w:fill="E1DFDD"/>
+    </w:rPr>
+  </w:style>
+  <w:style w:type="paragraph" w:styleId="ListParagraph">
+    <w:name w:val="List Paragraph"/>
+    <w:basedOn w:val="Normal"/>
+    <w:uiPriority w:val="34"/>
+    <w:qFormat/>
+    <w:rsid w:val="00C96B16"/>
+    <w:pPr>
+      <w:ind w:left="720"/>
+      <w:contextualSpacing/>
+    </w:pPr>
   </w:style>
 </w:styles>
 </file>

</xml_diff>

<commit_message>
More cleaning up code and report
</commit_message>
<xml_diff>
--- a/Project_Report.docx
+++ b/Project_Report.docx
@@ -2218,6 +2218,344 @@
         </w:rPr>
         <w:lastRenderedPageBreak/>
         <w:drawing>
+          <wp:anchor distT="0" distB="0" distL="114300" distR="114300" simplePos="0" relativeHeight="251674624" behindDoc="1" locked="0" layoutInCell="1" allowOverlap="1" wp14:anchorId="02365A23" wp14:editId="174A1112">
+            <wp:simplePos x="0" y="0"/>
+            <wp:positionH relativeFrom="column">
+              <wp:posOffset>1564005</wp:posOffset>
+            </wp:positionH>
+            <wp:positionV relativeFrom="paragraph">
+              <wp:posOffset>265935</wp:posOffset>
+            </wp:positionV>
+            <wp:extent cx="1927860" cy="1809115"/>
+            <wp:effectExtent l="0" t="0" r="2540" b="0"/>
+            <wp:wrapTight wrapText="bothSides">
+              <wp:wrapPolygon edited="0">
+                <wp:start x="0" y="0"/>
+                <wp:lineTo x="0" y="21380"/>
+                <wp:lineTo x="21486" y="21380"/>
+                <wp:lineTo x="21486" y="0"/>
+                <wp:lineTo x="0" y="0"/>
+              </wp:wrapPolygon>
+            </wp:wrapTight>
+            <wp:docPr id="2" name="Picture 2" descr="A close up of text on a black background&#10;&#10;Description automatically generated"/>
+            <wp:cNvGraphicFramePr>
+              <a:graphicFrameLocks xmlns:a="http://schemas.openxmlformats.org/drawingml/2006/main" noChangeAspect="1"/>
+            </wp:cNvGraphicFramePr>
+            <a:graphic xmlns:a="http://schemas.openxmlformats.org/drawingml/2006/main">
+              <a:graphicData uri="http://schemas.openxmlformats.org/drawingml/2006/picture">
+                <pic:pic xmlns:pic="http://schemas.openxmlformats.org/drawingml/2006/picture">
+                  <pic:nvPicPr>
+                    <pic:cNvPr id="2" name="Screen Shot 2020-05-16 at 10.37.38 PM.png"/>
+                    <pic:cNvPicPr/>
+                  </pic:nvPicPr>
+                  <pic:blipFill>
+                    <a:blip r:embed="rId16">
+                      <a:extLst>
+                        <a:ext uri="{28A0092B-C50C-407E-A947-70E740481C1C}">
+                          <a14:useLocalDpi xmlns:a14="http://schemas.microsoft.com/office/drawing/2010/main" val="0"/>
+                        </a:ext>
+                      </a:extLst>
+                    </a:blip>
+                    <a:stretch>
+                      <a:fillRect/>
+                    </a:stretch>
+                  </pic:blipFill>
+                  <pic:spPr>
+                    <a:xfrm>
+                      <a:off x="0" y="0"/>
+                      <a:ext cx="1927860" cy="1809115"/>
+                    </a:xfrm>
+                    <a:prstGeom prst="rect">
+                      <a:avLst/>
+                    </a:prstGeom>
+                  </pic:spPr>
+                </pic:pic>
+              </a:graphicData>
+            </a:graphic>
+            <wp14:sizeRelH relativeFrom="page">
+              <wp14:pctWidth>0</wp14:pctWidth>
+            </wp14:sizeRelH>
+            <wp14:sizeRelV relativeFrom="page">
+              <wp14:pctHeight>0</wp14:pctHeight>
+            </wp14:sizeRelV>
+          </wp:anchor>
+        </w:drawing>
+      </w:r>
+      <w:r>
+        <w:rPr>
+          <w:rFonts w:ascii="Times New Roman" w:hAnsi="Times New Roman" w:cs="Times New Roman"/>
+          <w:sz w:val="24"/>
+          <w:szCs w:val="24"/>
+        </w:rPr>
+        <w:t>Here is a part of the results that was printed in the output (10 of the 58):</w:t>
+      </w:r>
+    </w:p>
+    <w:p>
+      <w:pPr>
+        <w:spacing w:line="480" w:lineRule="auto"/>
+        <w:ind w:firstLine="720"/>
+        <w:rPr>
+          <w:rFonts w:ascii="Times New Roman" w:hAnsi="Times New Roman" w:cs="Times New Roman"/>
+          <w:sz w:val="24"/>
+          <w:szCs w:val="24"/>
+        </w:rPr>
+      </w:pPr>
+    </w:p>
+    <w:p>
+      <w:pPr>
+        <w:spacing w:line="480" w:lineRule="auto"/>
+        <w:ind w:firstLine="720"/>
+        <w:rPr>
+          <w:rFonts w:ascii="Times New Roman" w:hAnsi="Times New Roman" w:cs="Times New Roman"/>
+          <w:sz w:val="24"/>
+          <w:szCs w:val="24"/>
+        </w:rPr>
+      </w:pPr>
+    </w:p>
+    <w:p>
+      <w:pPr>
+        <w:spacing w:line="480" w:lineRule="auto"/>
+        <w:ind w:firstLine="720"/>
+        <w:rPr>
+          <w:rFonts w:ascii="Times New Roman" w:hAnsi="Times New Roman" w:cs="Times New Roman"/>
+          <w:sz w:val="24"/>
+          <w:szCs w:val="24"/>
+        </w:rPr>
+      </w:pPr>
+    </w:p>
+    <w:p>
+      <w:pPr>
+        <w:spacing w:line="480" w:lineRule="auto"/>
+        <w:ind w:firstLine="720"/>
+        <w:rPr>
+          <w:rFonts w:ascii="Times New Roman" w:hAnsi="Times New Roman" w:cs="Times New Roman"/>
+          <w:sz w:val="24"/>
+          <w:szCs w:val="24"/>
+        </w:rPr>
+      </w:pPr>
+    </w:p>
+    <w:p>
+      <w:pPr>
+        <w:spacing w:line="480" w:lineRule="auto"/>
+        <w:rPr>
+          <w:rFonts w:ascii="Times New Roman" w:hAnsi="Times New Roman" w:cs="Times New Roman"/>
+          <w:sz w:val="24"/>
+          <w:szCs w:val="24"/>
+        </w:rPr>
+      </w:pPr>
+      <w:r>
+        <w:rPr>
+          <w:rFonts w:ascii="Times New Roman" w:hAnsi="Times New Roman" w:cs="Times New Roman"/>
+          <w:noProof/>
+          <w:sz w:val="24"/>
+          <w:szCs w:val="24"/>
+        </w:rPr>
+        <w:drawing>
+          <wp:anchor distT="0" distB="0" distL="114300" distR="114300" simplePos="0" relativeHeight="251675648" behindDoc="1" locked="0" layoutInCell="1" allowOverlap="1" wp14:anchorId="6FDB2BF5" wp14:editId="0B522B0F">
+            <wp:simplePos x="0" y="0"/>
+            <wp:positionH relativeFrom="column">
+              <wp:posOffset>1762523</wp:posOffset>
+            </wp:positionH>
+            <wp:positionV relativeFrom="paragraph">
+              <wp:posOffset>1465121</wp:posOffset>
+            </wp:positionV>
+            <wp:extent cx="1562100" cy="609600"/>
+            <wp:effectExtent l="0" t="0" r="0" b="0"/>
+            <wp:wrapTight wrapText="bothSides">
+              <wp:wrapPolygon edited="0">
+                <wp:start x="0" y="0"/>
+                <wp:lineTo x="0" y="21150"/>
+                <wp:lineTo x="21424" y="21150"/>
+                <wp:lineTo x="21424" y="0"/>
+                <wp:lineTo x="0" y="0"/>
+              </wp:wrapPolygon>
+            </wp:wrapTight>
+            <wp:docPr id="3" name="Picture 3" descr="A black sign with white text&#10;&#10;Description automatically generated"/>
+            <wp:cNvGraphicFramePr>
+              <a:graphicFrameLocks xmlns:a="http://schemas.openxmlformats.org/drawingml/2006/main" noChangeAspect="1"/>
+            </wp:cNvGraphicFramePr>
+            <a:graphic xmlns:a="http://schemas.openxmlformats.org/drawingml/2006/main">
+              <a:graphicData uri="http://schemas.openxmlformats.org/drawingml/2006/picture">
+                <pic:pic xmlns:pic="http://schemas.openxmlformats.org/drawingml/2006/picture">
+                  <pic:nvPicPr>
+                    <pic:cNvPr id="3" name="Screen Shot 2020-05-16 at 10.42.23 PM.png"/>
+                    <pic:cNvPicPr/>
+                  </pic:nvPicPr>
+                  <pic:blipFill>
+                    <a:blip r:embed="rId17">
+                      <a:extLst>
+                        <a:ext uri="{28A0092B-C50C-407E-A947-70E740481C1C}">
+                          <a14:useLocalDpi xmlns:a14="http://schemas.microsoft.com/office/drawing/2010/main" val="0"/>
+                        </a:ext>
+                      </a:extLst>
+                    </a:blip>
+                    <a:stretch>
+                      <a:fillRect/>
+                    </a:stretch>
+                  </pic:blipFill>
+                  <pic:spPr>
+                    <a:xfrm>
+                      <a:off x="0" y="0"/>
+                      <a:ext cx="1562100" cy="609600"/>
+                    </a:xfrm>
+                    <a:prstGeom prst="rect">
+                      <a:avLst/>
+                    </a:prstGeom>
+                  </pic:spPr>
+                </pic:pic>
+              </a:graphicData>
+            </a:graphic>
+            <wp14:sizeRelH relativeFrom="page">
+              <wp14:pctWidth>0</wp14:pctWidth>
+            </wp14:sizeRelH>
+            <wp14:sizeRelV relativeFrom="page">
+              <wp14:pctHeight>0</wp14:pctHeight>
+            </wp14:sizeRelV>
+          </wp:anchor>
+        </w:drawing>
+      </w:r>
+      <w:r>
+        <w:rPr>
+          <w:rFonts w:ascii="Times New Roman" w:hAnsi="Times New Roman" w:cs="Times New Roman"/>
+          <w:sz w:val="24"/>
+          <w:szCs w:val="24"/>
+        </w:rPr>
+        <w:tab/>
+        <w:t xml:space="preserve"> It is formatted as ‘country’ ‘actual religion’ ‘predicted religion’. As you can see, only Gambia was predicted incorrectly as a Christian country when it is a Muslim one. Gambia is in Africa and we did predict Africa would be difficult. Asia was mostly well predicted, but it did predict Indonesia wrong too:</w:t>
+      </w:r>
+    </w:p>
+    <w:p>
+      <w:pPr>
+        <w:spacing w:line="480" w:lineRule="auto"/>
+        <w:rPr>
+          <w:rFonts w:ascii="Times New Roman" w:hAnsi="Times New Roman" w:cs="Times New Roman"/>
+          <w:sz w:val="24"/>
+          <w:szCs w:val="24"/>
+        </w:rPr>
+      </w:pPr>
+    </w:p>
+    <w:p>
+      <w:pPr>
+        <w:spacing w:line="480" w:lineRule="auto"/>
+        <w:ind w:firstLine="720"/>
+        <w:rPr>
+          <w:rFonts w:ascii="Times New Roman" w:hAnsi="Times New Roman" w:cs="Times New Roman"/>
+          <w:sz w:val="24"/>
+          <w:szCs w:val="24"/>
+        </w:rPr>
+      </w:pPr>
+    </w:p>
+    <w:p>
+      <w:pPr>
+        <w:spacing w:line="480" w:lineRule="auto"/>
+        <w:ind w:firstLine="720"/>
+        <w:rPr>
+          <w:rFonts w:ascii="Times New Roman" w:hAnsi="Times New Roman" w:cs="Times New Roman"/>
+          <w:sz w:val="24"/>
+          <w:szCs w:val="24"/>
+        </w:rPr>
+      </w:pPr>
+      <w:r>
+        <w:rPr>
+          <w:rFonts w:ascii="Times New Roman" w:hAnsi="Times New Roman" w:cs="Times New Roman"/>
+          <w:sz w:val="24"/>
+          <w:szCs w:val="24"/>
+        </w:rPr>
+        <w:t>Indonesia is a Muslim country, but was predicted as a Christian one.</w:t>
+      </w:r>
+      <w:r>
+        <w:rPr>
+          <w:rFonts w:ascii="Times New Roman" w:hAnsi="Times New Roman" w:cs="Times New Roman"/>
+          <w:sz w:val="24"/>
+          <w:szCs w:val="24"/>
+        </w:rPr>
+        <w:t xml:space="preserve"> Most Christian countries were predicted correctly, it had a 98% success rate.</w:t>
+      </w:r>
+    </w:p>
+    <w:p>
+      <w:pPr>
+        <w:spacing w:line="480" w:lineRule="auto"/>
+        <w:ind w:firstLine="720"/>
+        <w:rPr>
+          <w:rFonts w:ascii="Times New Roman" w:hAnsi="Times New Roman" w:cs="Times New Roman"/>
+          <w:sz w:val="24"/>
+          <w:szCs w:val="24"/>
+        </w:rPr>
+      </w:pPr>
+    </w:p>
+    <w:p>
+      <w:pPr>
+        <w:spacing w:line="480" w:lineRule="auto"/>
+        <w:ind w:firstLine="720"/>
+        <w:rPr>
+          <w:rFonts w:ascii="Times New Roman" w:hAnsi="Times New Roman" w:cs="Times New Roman"/>
+          <w:sz w:val="24"/>
+          <w:szCs w:val="24"/>
+        </w:rPr>
+      </w:pPr>
+    </w:p>
+    <w:p>
+      <w:pPr>
+        <w:spacing w:line="480" w:lineRule="auto"/>
+        <w:rPr>
+          <w:rFonts w:ascii="Times New Roman" w:hAnsi="Times New Roman" w:cs="Times New Roman"/>
+          <w:sz w:val="24"/>
+          <w:szCs w:val="24"/>
+        </w:rPr>
+      </w:pPr>
+    </w:p>
+    <w:p>
+      <w:pPr>
+        <w:spacing w:line="480" w:lineRule="auto"/>
+        <w:ind w:firstLine="720"/>
+        <w:rPr>
+          <w:rFonts w:ascii="Times New Roman" w:hAnsi="Times New Roman" w:cs="Times New Roman"/>
+          <w:sz w:val="24"/>
+          <w:szCs w:val="24"/>
+        </w:rPr>
+      </w:pPr>
+    </w:p>
+    <w:p>
+      <w:pPr>
+        <w:spacing w:line="480" w:lineRule="auto"/>
+        <w:ind w:firstLine="720"/>
+        <w:rPr>
+          <w:rFonts w:ascii="Times New Roman" w:hAnsi="Times New Roman" w:cs="Times New Roman"/>
+          <w:sz w:val="24"/>
+          <w:szCs w:val="24"/>
+        </w:rPr>
+      </w:pPr>
+    </w:p>
+    <w:p>
+      <w:pPr>
+        <w:spacing w:line="480" w:lineRule="auto"/>
+        <w:ind w:firstLine="720"/>
+        <w:rPr>
+          <w:rFonts w:ascii="Times New Roman" w:hAnsi="Times New Roman" w:cs="Times New Roman"/>
+          <w:sz w:val="24"/>
+          <w:szCs w:val="24"/>
+        </w:rPr>
+      </w:pPr>
+    </w:p>
+    <w:p>
+      <w:pPr>
+        <w:spacing w:line="480" w:lineRule="auto"/>
+        <w:ind w:firstLine="720"/>
+        <w:rPr>
+          <w:rFonts w:ascii="Times New Roman" w:hAnsi="Times New Roman" w:cs="Times New Roman"/>
+          <w:sz w:val="24"/>
+          <w:szCs w:val="24"/>
+        </w:rPr>
+      </w:pPr>
+      <w:r>
+        <w:rPr>
+          <w:rFonts w:ascii="Times New Roman" w:hAnsi="Times New Roman" w:cs="Times New Roman"/>
+          <w:noProof/>
+          <w:sz w:val="24"/>
+          <w:szCs w:val="24"/>
+        </w:rPr>
+        <w:lastRenderedPageBreak/>
+        <w:drawing>
           <wp:anchor distT="0" distB="0" distL="114300" distR="114300" simplePos="0" relativeHeight="251670528" behindDoc="1" locked="0" layoutInCell="1" allowOverlap="1" wp14:anchorId="1F2B5557" wp14:editId="3785FB9D">
             <wp:simplePos x="0" y="0"/>
             <wp:positionH relativeFrom="column">
@@ -2249,7 +2587,7 @@
                     <pic:cNvPicPr/>
                   </pic:nvPicPr>
                   <pic:blipFill>
-                    <a:blip r:embed="rId16" cstate="print">
+                    <a:blip r:embed="rId18" cstate="print">
                       <a:extLst>
                         <a:ext uri="{28A0092B-C50C-407E-A947-70E740481C1C}">
                           <a14:useLocalDpi xmlns:a14="http://schemas.microsoft.com/office/drawing/2010/main" val="0"/>
@@ -2311,7 +2649,7 @@
           <w:sz w:val="24"/>
           <w:szCs w:val="24"/>
         </w:rPr>
-        <w:t>Below is the results of the KNN Classifier and the 5-fold cross validation:</w:t>
+        <w:t>Below is the results of the KNN Classifier and the 5-fold cross validation</w:t>
       </w:r>
     </w:p>
     <w:p>
@@ -2404,7 +2742,7 @@
                     <pic:cNvPicPr/>
                   </pic:nvPicPr>
                   <pic:blipFill>
-                    <a:blip r:embed="rId17" cstate="print">
+                    <a:blip r:embed="rId19" cstate="print">
                       <a:extLst>
                         <a:ext uri="{28A0092B-C50C-407E-A947-70E740481C1C}">
                           <a14:useLocalDpi xmlns:a14="http://schemas.microsoft.com/office/drawing/2010/main" val="0"/>
@@ -2589,7 +2927,7 @@
                     <pic:cNvPicPr/>
                   </pic:nvPicPr>
                   <pic:blipFill>
-                    <a:blip r:embed="rId18">
+                    <a:blip r:embed="rId20">
                       <a:extLst>
                         <a:ext uri="{28A0092B-C50C-407E-A947-70E740481C1C}">
                           <a14:useLocalDpi xmlns:a14="http://schemas.microsoft.com/office/drawing/2010/main" val="0"/>
@@ -2714,7 +3052,7 @@
                     <pic:cNvPicPr/>
                   </pic:nvPicPr>
                   <pic:blipFill>
-                    <a:blip r:embed="rId19">
+                    <a:blip r:embed="rId21">
                       <a:extLst>
                         <a:ext uri="{28A0092B-C50C-407E-A947-70E740481C1C}">
                           <a14:useLocalDpi xmlns:a14="http://schemas.microsoft.com/office/drawing/2010/main" val="0"/>
@@ -2891,7 +3229,7 @@
                     <pic:cNvPicPr/>
                   </pic:nvPicPr>
                   <pic:blipFill>
-                    <a:blip r:embed="rId20">
+                    <a:blip r:embed="rId22">
                       <a:extLst>
                         <a:ext uri="{28A0092B-C50C-407E-A947-70E740481C1C}">
                           <a14:useLocalDpi xmlns:a14="http://schemas.microsoft.com/office/drawing/2010/main" val="0"/>
@@ -3001,7 +3339,7 @@
                     <pic:cNvPicPr/>
                   </pic:nvPicPr>
                   <pic:blipFill>
-                    <a:blip r:embed="rId21" cstate="print">
+                    <a:blip r:embed="rId23" cstate="print">
                       <a:extLst>
                         <a:ext uri="{28A0092B-C50C-407E-A947-70E740481C1C}">
                           <a14:useLocalDpi xmlns:a14="http://schemas.microsoft.com/office/drawing/2010/main" val="0"/>
@@ -3263,7 +3601,7 @@
         </w:rPr>
         <w:t xml:space="preserve">UCI Flags Dataset:  </w:t>
       </w:r>
-      <w:hyperlink r:id="rId22" w:history="1">
+      <w:hyperlink r:id="rId24" w:history="1">
         <w:r>
           <w:rPr>
             <w:rStyle w:val="Hyperlink"/>
@@ -3320,7 +3658,7 @@
         </w:rPr>
         <w:t xml:space="preserve"> code stuff: </w:t>
       </w:r>
-      <w:hyperlink r:id="rId23" w:history="1">
+      <w:hyperlink r:id="rId25" w:history="1">
         <w:r>
           <w:rPr>
             <w:rStyle w:val="Hyperlink"/>
@@ -3343,7 +3681,7 @@
       </w:pPr>
     </w:p>
     <w:sectPr>
-      <w:headerReference w:type="default" r:id="rId24"/>
+      <w:headerReference w:type="default" r:id="rId26"/>
       <w:pgSz w:w="12240" w:h="15840"/>
       <w:pgMar w:top="1440" w:right="1440" w:bottom="1440" w:left="1440" w:header="720" w:footer="720" w:gutter="0"/>
       <w:cols w:space="720"/>

</xml_diff>